<commit_message>
Niewielkie poprawki, dodanie nowych instancji grafów
</commit_message>
<xml_diff>
--- a/Sprawozdanie z projektu z kursu Projektowanie Efektywnych Algorytmów.docx
+++ b/Sprawozdanie z projektu z kursu Projektowanie Efektywnych Algorytmów.docx
@@ -58,16 +58,14 @@
     </w:p>
     <w:p>
       <w:r>
-        <w:t xml:space="preserve">Grupa </w:t>
-      </w:r>
-      <w:proofErr w:type="spellStart"/>
-      <w:r>
-        <w:t>zajęciowa:</w:t>
+        <w:t>Grupa zajęciowa:</w:t>
+      </w:r>
+      <w:r>
+        <w:t xml:space="preserve"> </w:t>
       </w:r>
       <w:r>
         <w:t>środa</w:t>
       </w:r>
-      <w:proofErr w:type="spellEnd"/>
       <w:r>
         <w:t xml:space="preserve"> </w:t>
       </w:r>
@@ -98,10 +96,21 @@
         <w:t xml:space="preserve">Termin oddania: </w:t>
       </w:r>
       <w:r>
-        <w:t>06</w:t>
-      </w:r>
-      <w:r>
-        <w:t>.11.201</w:t>
+        <w:t>2</w:t>
+      </w:r>
+      <w:r>
+        <w:t>8</w:t>
+      </w:r>
+      <w:bookmarkStart w:id="0" w:name="_GoBack"/>
+      <w:bookmarkEnd w:id="0"/>
+      <w:r>
+        <w:t>.1</w:t>
+      </w:r>
+      <w:r>
+        <w:t>0</w:t>
+      </w:r>
+      <w:r>
+        <w:t>.201</w:t>
       </w:r>
       <w:r>
         <w:t>9</w:t>
@@ -353,7 +362,13 @@
       </w:pPr>
       <w:r>
         <w:lastRenderedPageBreak/>
-        <w:t>Pokrótce mówiąc działa on w taki sposób, że przeglądane są kolejne wierzchołki grafu do momentu dotarcia do końca (wierzchołka startowego), co zamyka cykl. W tym momencie sprawdza czy znalezione rozwiązanie jest lepsze od poprzedniego wyszukanego. Jeżeli tak aktualny najlepszy cykl jest nadpisywany nowym (lepszym) i algorytm wraca ponownie do miejsca startu, wykonując czynność od nowa. Czynność ta jest powtarzana do momentu, kiedy wszystkie możliwe drogi w grafie zostaną przejrzane. I w tym momencie, niejawnie zresztą, odkryliśmy największą wadę tego algorytmu. Działanie algorytmu w taki sposób powoduje wytworzenie niesłychanie wielkiej liczby możliwych rozwiązań do przejrzenia.</w:t>
+        <w:t>Pokrótce mówiąc działa on w taki sposób, że przeglądane są kolejne wierzchołki grafu do momentu dotarcia do końca (wierzchołka startowego), co zamyka cykl. W tym momencie sprawdza czy znalezione rozwiązanie jest lepsze od poprzedniego wyszukanego. Jeżeli tak</w:t>
+      </w:r>
+      <w:r>
+        <w:t>,</w:t>
+      </w:r>
+      <w:r>
+        <w:t xml:space="preserve"> aktualny najlepszy cykl jest nadpisywany nowym (lepszym) i algorytm wraca ponownie do miejsca startu, wykonując czynność od nowa. Czynność ta jest powtarzana do momentu, kiedy wszystkie możliwe drogi w grafie zostaną przejrzane. I w tym momencie, niejawnie zresztą, odkryliśmy największą wadę tego algorytmu. Działanie algorytmu w taki sposób powoduje wytworzenie niesłychanie wielkiej liczby możliwych rozwiązań do przejrzenia.</w:t>
       </w:r>
       <w:r>
         <w:t xml:space="preserve"> To rzutuje bezpośrednio na czas wykonywania algorytmu, którego złożoność wynosi:</w:t>
@@ -395,22 +410,8 @@
         <w:t>superwykładniczą</w:t>
       </w:r>
       <w:r>
-        <w:t>). Przykładowo czas, jaki jest potrzebny do znalezienia optymalnego cyklu Hamiltona przy założeniu, że jedna operacja matematyczna zajmuje 1</w:t>
-      </w:r>
-      <w:r>
-        <w:rPr>
-          <w:rFonts w:cstheme="minorHAnsi"/>
-        </w:rPr>
-        <w:t>µ</w:t>
-      </w:r>
-      <w:r>
-        <w:t>s, to w przybliżeniu 700 wieków. To chyba wystarczający argument by przekonać każdego, że algorytm przeglądu zupełnego jest niesłychanie wolnym algorytmem.</w:t>
-      </w:r>
-    </w:p>
-    <w:p>
-      <w:pPr>
-        <w:jc w:val="both"/>
-      </w:pPr>
+        <w:t>).</w:t>
+      </w:r>
     </w:p>
     <w:p>
       <w:pPr>
@@ -615,7 +616,56 @@
         <w:t>Każdy z wyżej wymienionych algorytmów został poddany seryjnym pomiarom czasowym.</w:t>
       </w:r>
       <w:r>
-        <w:t xml:space="preserve"> Wszelkie zmienne oraz struktury danych wykorzystywały 32-bitowych liczb całkowitych.</w:t>
+        <w:t xml:space="preserve"> </w:t>
+      </w:r>
+      <w:r>
+        <w:t xml:space="preserve">Ze względu na fakt, iż algorytmy dokładne rozwiązujące problem komiwojażera mają ponad-wykładniczą złożoność czasową oraz </w:t>
+      </w:r>
+      <w:r>
+        <w:t>obliczeniową</w:t>
+      </w:r>
+      <w:r>
+        <w:t xml:space="preserve">, niemożliwym było testowanie algorytmów dla większych instancji grafów. Dlatego też do testów zostały wykorzystane </w:t>
+      </w:r>
+      <w:r>
+        <w:t>małe instancje problemów przygotowane przez doktora Mierzwę oraz magistra Idzikowskiego (pliki z grafami zostały pobrane ze stron wspomnianych prowadzących).</w:t>
+      </w:r>
+      <w:r>
+        <w:t xml:space="preserve"> Górną granicę czasową testowania poprawności algorytmów przyjąłem na </w:t>
+      </w:r>
+      <w:r>
+        <w:rPr>
+          <w:b/>
+          <w:bCs/>
+        </w:rPr>
+        <w:t xml:space="preserve">1:30 </w:t>
+      </w:r>
+      <w:r>
+        <w:t>minut.</w:t>
+      </w:r>
+      <w:r>
+        <w:t xml:space="preserve"> </w:t>
+      </w:r>
+      <w:r>
+        <w:t>Wszelkie zmienne oraz struktury danych wykorzystywały 32-bito</w:t>
+      </w:r>
+      <w:r>
+        <w:t>we</w:t>
+      </w:r>
+      <w:r>
+        <w:t xml:space="preserve"> liczb</w:t>
+      </w:r>
+      <w:r>
+        <w:t>y</w:t>
+      </w:r>
+      <w:r>
+        <w:t xml:space="preserve"> całkowit</w:t>
+      </w:r>
+      <w:r>
+        <w:t>e</w:t>
+      </w:r>
+      <w:r>
+        <w:t>.</w:t>
       </w:r>
       <w:r>
         <w:t xml:space="preserve"> Dla algorytmu przeglądu zupełnego (Brute Force)</w:t>
@@ -624,9 +674,20 @@
         <w:t xml:space="preserve"> </w:t>
       </w:r>
       <w:r>
-        <w:t>zostało wykonanych 100</w:t>
-      </w:r>
-      <w:r>
+        <w:t xml:space="preserve">zostało wykonanych </w:t>
+      </w:r>
+      <w:r>
+        <w:rPr>
+          <w:b/>
+          <w:bCs/>
+        </w:rPr>
+        <w:t>100</w:t>
+      </w:r>
+      <w:r>
+        <w:rPr>
+          <w:b/>
+          <w:bCs/>
+        </w:rPr>
         <w:t>0</w:t>
       </w:r>
       <w:r>
@@ -639,34 +700,50 @@
         <w:t xml:space="preserve">, </w:t>
       </w:r>
       <w:r>
-        <w:t>200 iteracji dla macierzy N = 10</w:t>
+        <w:t xml:space="preserve">po </w:t>
+      </w:r>
+      <w:r>
+        <w:rPr>
+          <w:b/>
+          <w:bCs/>
+        </w:rPr>
+        <w:t>200</w:t>
+      </w:r>
+      <w:r>
+        <w:t xml:space="preserve"> iteracji dla macierzy N = 10</w:t>
       </w:r>
       <w:r>
         <w:t xml:space="preserve"> oraz po </w:t>
       </w:r>
       <w:r>
-        <w:t>dwie iteracje</w:t>
+        <w:rPr>
+          <w:b/>
+          <w:bCs/>
+        </w:rPr>
+        <w:t>2</w:t>
+      </w:r>
+      <w:r>
+        <w:t xml:space="preserve"> iteracje</w:t>
       </w:r>
       <w:r>
         <w:t xml:space="preserve"> dla</w:t>
       </w:r>
       <w:r>
-        <w:t xml:space="preserve"> 12 oraz 13</w:t>
-      </w:r>
-      <w:r>
-        <w:t xml:space="preserve"> (macierze pobrane ze strony doktora Mierzwy)</w:t>
-      </w:r>
-      <w:r>
-        <w:t>. Dla większych matryc czasy pomiarowe były niewyobrażalnie większe od czasów dla mniejszych instancji.</w:t>
-      </w:r>
-    </w:p>
-    <w:p>
-      <w:pPr>
-        <w:jc w:val="both"/>
-        <w:rPr>
-          <w:b/>
-          <w:bCs/>
-        </w:rPr>
+        <w:t xml:space="preserve"> </w:t>
+      </w:r>
+      <w:r>
+        <w:t xml:space="preserve">N = </w:t>
+      </w:r>
+      <w:r>
+        <w:t>12 oraz 13</w:t>
+      </w:r>
+      <w:r>
+        <w:t>.</w:t>
+      </w:r>
+    </w:p>
+    <w:p>
+      <w:pPr>
+        <w:jc w:val="both"/>
       </w:pPr>
       <w:r>
         <w:t>Dla programowania dynamicznego ze względu na bardzo szybkie operacje logiczne na liczbach oraz rozdzielenie problemu na mniejsze pod</w:t>
@@ -675,20 +752,150 @@
         <w:t>-</w:t>
       </w:r>
       <w:r>
-        <w:t>problemy dla wszystkich macierzy (N = 3, 4, 6, 10, 12, 13, 14, 15 oraz 17) wykonanych zostało 1000 prób pomiarowych</w:t>
-      </w:r>
-      <w:r>
-        <w:t xml:space="preserve">. </w:t>
-      </w:r>
-    </w:p>
-    <w:p>
-      <w:pPr>
-        <w:jc w:val="both"/>
-      </w:pPr>
-    </w:p>
-    <w:p>
-      <w:pPr>
-        <w:jc w:val="both"/>
+        <w:t xml:space="preserve">problemy </w:t>
+      </w:r>
+      <w:r>
+        <w:t xml:space="preserve">testowanie algorytmu rozpocząłem dla instancji grafów o rozmiarze od </w:t>
+      </w:r>
+      <w:r>
+        <w:rPr>
+          <w:b/>
+          <w:bCs/>
+        </w:rPr>
+        <w:t xml:space="preserve">14 </w:t>
+      </w:r>
+      <w:r>
+        <w:t>wierzchołków.</w:t>
+      </w:r>
+      <w:r>
+        <w:t xml:space="preserve"> </w:t>
+      </w:r>
+      <w:r>
+        <w:t>Dla</w:t>
+      </w:r>
+      <w:r>
+        <w:t xml:space="preserve"> instancji o rozmiarze N = </w:t>
+      </w:r>
+      <w:r>
+        <w:t>14, 15, 16</w:t>
+      </w:r>
+      <w:r>
+        <w:t xml:space="preserve"> wykonano </w:t>
+      </w:r>
+      <w:r>
+        <w:rPr>
+          <w:b/>
+          <w:bCs/>
+        </w:rPr>
+        <w:t>10</w:t>
+      </w:r>
+      <w:r>
+        <w:rPr>
+          <w:b/>
+          <w:bCs/>
+        </w:rPr>
+        <w:t xml:space="preserve">00 </w:t>
+      </w:r>
+      <w:r>
+        <w:t>testów, dla N = 1</w:t>
+      </w:r>
+      <w:r>
+        <w:t>7</w:t>
+      </w:r>
+      <w:r>
+        <w:t xml:space="preserve"> – </w:t>
+      </w:r>
+      <w:r>
+        <w:rPr>
+          <w:b/>
+          <w:bCs/>
+        </w:rPr>
+        <w:t>2</w:t>
+      </w:r>
+      <w:r>
+        <w:rPr>
+          <w:b/>
+          <w:bCs/>
+        </w:rPr>
+        <w:t xml:space="preserve">00 </w:t>
+      </w:r>
+      <w:r>
+        <w:t>prób pomiarowych</w:t>
+      </w:r>
+      <w:r>
+        <w:t>, dla N = 18</w:t>
+      </w:r>
+      <w:r>
+        <w:t xml:space="preserve"> -</w:t>
+      </w:r>
+      <w:r>
+        <w:t> </w:t>
+      </w:r>
+      <w:r>
+        <w:rPr>
+          <w:b/>
+          <w:bCs/>
+        </w:rPr>
+        <w:t xml:space="preserve">100 </w:t>
+      </w:r>
+      <w:r>
+        <w:t xml:space="preserve">prób, N = </w:t>
+      </w:r>
+      <w:r>
+        <w:rPr>
+          <w:b/>
+          <w:bCs/>
+        </w:rPr>
+        <w:t xml:space="preserve">20 </w:t>
+      </w:r>
+      <w:r>
+        <w:t xml:space="preserve">wykonano </w:t>
+      </w:r>
+      <w:r>
+        <w:rPr>
+          <w:b/>
+          <w:bCs/>
+        </w:rPr>
+        <w:t xml:space="preserve">10 </w:t>
+      </w:r>
+      <w:r>
+        <w:t xml:space="preserve">iteracji, natomiast dla N = 21, 22, 23, 24 zrobiono kolejno </w:t>
+      </w:r>
+      <w:r>
+        <w:rPr>
+          <w:b/>
+          <w:bCs/>
+        </w:rPr>
+        <w:t xml:space="preserve">5, 3, 2 </w:t>
+      </w:r>
+      <w:r>
+        <w:t xml:space="preserve">oraz </w:t>
+      </w:r>
+      <w:r>
+        <w:rPr>
+          <w:b/>
+          <w:bCs/>
+        </w:rPr>
+        <w:t xml:space="preserve">1 </w:t>
+      </w:r>
+      <w:r>
+        <w:t>iterację pomiarową czasu.</w:t>
+      </w:r>
+    </w:p>
+    <w:p>
+      <w:pPr>
+        <w:jc w:val="both"/>
+      </w:pPr>
+      <w:r>
+        <w:t>Dla wszystkich testów wyniki zostały uśrednione.</w:t>
+      </w:r>
+    </w:p>
+    <w:p>
+      <w:pPr>
+        <w:jc w:val="both"/>
+        <w:rPr>
+          <w:b/>
+        </w:rPr>
       </w:pPr>
       <w:r>
         <w:t>Zadanie projektowe zostało zrealizowane w języku programowania C# w platformie .NET, a d</w:t>
@@ -702,25 +909,21 @@
       <w:r>
         <w:t xml:space="preserve"> precyzyjnym czasomierzem </w:t>
       </w:r>
-      <w:proofErr w:type="spellStart"/>
       <w:r>
         <w:rPr>
           <w:b/>
         </w:rPr>
         <w:t>Stopwatch</w:t>
       </w:r>
-      <w:proofErr w:type="spellEnd"/>
       <w:r>
         <w:t xml:space="preserve">, który zawarty jest w przestrzeni </w:t>
       </w:r>
-      <w:proofErr w:type="spellStart"/>
       <w:r>
         <w:rPr>
           <w:b/>
         </w:rPr>
         <w:t>System.Diagnostics</w:t>
       </w:r>
-      <w:proofErr w:type="spellEnd"/>
       <w:r>
         <w:rPr>
           <w:b/>
@@ -812,13 +1015,16 @@
         <w:tblLook w:val="04A0" w:firstRow="1" w:lastRow="0" w:firstColumn="1" w:lastColumn="0" w:noHBand="0" w:noVBand="1"/>
       </w:tblPr>
       <w:tblGrid>
-        <w:gridCol w:w="5228"/>
-        <w:gridCol w:w="5228"/>
+        <w:gridCol w:w="1975"/>
+        <w:gridCol w:w="2337"/>
+        <w:gridCol w:w="1941"/>
+        <w:gridCol w:w="1867"/>
+        <w:gridCol w:w="2336"/>
       </w:tblGrid>
       <w:tr>
         <w:tc>
           <w:tcPr>
-            <w:tcW w:w="5228" w:type="dxa"/>
+            <w:tcW w:w="1975" w:type="dxa"/>
           </w:tcPr>
           <w:p>
             <w:pPr>
@@ -831,13 +1037,13 @@
               <w:rPr>
                 <w:b/>
               </w:rPr>
-              <w:t>Liczba wierzchołków grafu</w:t>
-            </w:r>
-          </w:p>
-        </w:tc>
-        <w:tc>
-          <w:tcPr>
-            <w:tcW w:w="5228" w:type="dxa"/>
+              <w:t>Nazwa pliku</w:t>
+            </w:r>
+          </w:p>
+        </w:tc>
+        <w:tc>
+          <w:tcPr>
+            <w:tcW w:w="2337" w:type="dxa"/>
           </w:tcPr>
           <w:p>
             <w:pPr>
@@ -850,6 +1056,63 @@
               <w:rPr>
                 <w:b/>
               </w:rPr>
+              <w:t>Liczba wierzchołków grafu</w:t>
+            </w:r>
+          </w:p>
+        </w:tc>
+        <w:tc>
+          <w:tcPr>
+            <w:tcW w:w="1941" w:type="dxa"/>
+          </w:tcPr>
+          <w:p>
+            <w:pPr>
+              <w:jc w:val="center"/>
+              <w:rPr>
+                <w:b/>
+              </w:rPr>
+            </w:pPr>
+            <w:r>
+              <w:rPr>
+                <w:b/>
+              </w:rPr>
+              <w:t>Optymalny koszt cyklu Hamiltona</w:t>
+            </w:r>
+          </w:p>
+        </w:tc>
+        <w:tc>
+          <w:tcPr>
+            <w:tcW w:w="1867" w:type="dxa"/>
+          </w:tcPr>
+          <w:p>
+            <w:pPr>
+              <w:jc w:val="center"/>
+              <w:rPr>
+                <w:b/>
+              </w:rPr>
+            </w:pPr>
+            <w:r>
+              <w:rPr>
+                <w:b/>
+              </w:rPr>
+              <w:t>Uzyskana waga cyklu</w:t>
+            </w:r>
+          </w:p>
+        </w:tc>
+        <w:tc>
+          <w:tcPr>
+            <w:tcW w:w="2336" w:type="dxa"/>
+          </w:tcPr>
+          <w:p>
+            <w:pPr>
+              <w:jc w:val="center"/>
+              <w:rPr>
+                <w:b/>
+              </w:rPr>
+            </w:pPr>
+            <w:r>
+              <w:rPr>
+                <w:b/>
+              </w:rPr>
               <w:t>Średni czas wykonywania algorytmu w [ms]</w:t>
             </w:r>
           </w:p>
@@ -858,20 +1121,33 @@
       <w:tr>
         <w:tc>
           <w:tcPr>
-            <w:tcW w:w="5228" w:type="dxa"/>
+            <w:tcW w:w="1975" w:type="dxa"/>
           </w:tcPr>
           <w:p>
             <w:pPr>
               <w:jc w:val="center"/>
             </w:pPr>
             <w:r>
+              <w:t>tsp_3.txt</w:t>
+            </w:r>
+          </w:p>
+        </w:tc>
+        <w:tc>
+          <w:tcPr>
+            <w:tcW w:w="2337" w:type="dxa"/>
+          </w:tcPr>
+          <w:p>
+            <w:pPr>
+              <w:jc w:val="center"/>
+            </w:pPr>
+            <w:r>
               <w:t>3</w:t>
             </w:r>
           </w:p>
         </w:tc>
         <w:tc>
           <w:tcPr>
-            <w:tcW w:w="5228" w:type="dxa"/>
+            <w:tcW w:w="1941" w:type="dxa"/>
           </w:tcPr>
           <w:p>
             <w:pPr>
@@ -886,28 +1162,13 @@
                 <w:rFonts w:ascii="Calibri" w:hAnsi="Calibri" w:cs="Calibri"/>
                 <w:color w:val="000000"/>
               </w:rPr>
-              <w:t>0.0584344</w:t>
-            </w:r>
-          </w:p>
-        </w:tc>
-      </w:tr>
-      <w:tr>
-        <w:tc>
-          <w:tcPr>
-            <w:tcW w:w="5228" w:type="dxa"/>
-          </w:tcPr>
-          <w:p>
-            <w:pPr>
-              <w:jc w:val="center"/>
-            </w:pPr>
-            <w:r>
-              <w:t>4</w:t>
-            </w:r>
-          </w:p>
-        </w:tc>
-        <w:tc>
-          <w:tcPr>
-            <w:tcW w:w="5228" w:type="dxa"/>
+              <w:t>147</w:t>
+            </w:r>
+          </w:p>
+        </w:tc>
+        <w:tc>
+          <w:tcPr>
+            <w:tcW w:w="1867" w:type="dxa"/>
           </w:tcPr>
           <w:p>
             <w:pPr>
@@ -922,28 +1183,13 @@
                 <w:rFonts w:ascii="Calibri" w:hAnsi="Calibri" w:cs="Calibri"/>
                 <w:color w:val="000000"/>
               </w:rPr>
-              <w:t>0.0684109</w:t>
-            </w:r>
-          </w:p>
-        </w:tc>
-      </w:tr>
-      <w:tr>
-        <w:tc>
-          <w:tcPr>
-            <w:tcW w:w="5228" w:type="dxa"/>
-          </w:tcPr>
-          <w:p>
-            <w:pPr>
-              <w:jc w:val="center"/>
-            </w:pPr>
-            <w:r>
-              <w:t>6 (wariant 6_1)</w:t>
-            </w:r>
-          </w:p>
-        </w:tc>
-        <w:tc>
-          <w:tcPr>
-            <w:tcW w:w="5228" w:type="dxa"/>
+              <w:t>147</w:t>
+            </w:r>
+          </w:p>
+        </w:tc>
+        <w:tc>
+          <w:tcPr>
+            <w:tcW w:w="2336" w:type="dxa"/>
           </w:tcPr>
           <w:p>
             <w:pPr>
@@ -958,7 +1204,7 @@
                 <w:rFonts w:ascii="Calibri" w:hAnsi="Calibri" w:cs="Calibri"/>
                 <w:color w:val="000000"/>
               </w:rPr>
-              <w:t>0.07389</w:t>
+              <w:t>0.0373222</w:t>
             </w:r>
           </w:p>
         </w:tc>
@@ -966,20 +1212,33 @@
       <w:tr>
         <w:tc>
           <w:tcPr>
-            <w:tcW w:w="5228" w:type="dxa"/>
+            <w:tcW w:w="1975" w:type="dxa"/>
           </w:tcPr>
           <w:p>
             <w:pPr>
               <w:jc w:val="center"/>
             </w:pPr>
             <w:r>
-              <w:t>6 (wariant 6_2)</w:t>
-            </w:r>
-          </w:p>
-        </w:tc>
-        <w:tc>
-          <w:tcPr>
-            <w:tcW w:w="5228" w:type="dxa"/>
+              <w:t>tsp_4.txt</w:t>
+            </w:r>
+          </w:p>
+        </w:tc>
+        <w:tc>
+          <w:tcPr>
+            <w:tcW w:w="2337" w:type="dxa"/>
+          </w:tcPr>
+          <w:p>
+            <w:pPr>
+              <w:jc w:val="center"/>
+            </w:pPr>
+            <w:r>
+              <w:t>4</w:t>
+            </w:r>
+          </w:p>
+        </w:tc>
+        <w:tc>
+          <w:tcPr>
+            <w:tcW w:w="1941" w:type="dxa"/>
           </w:tcPr>
           <w:p>
             <w:pPr>
@@ -994,28 +1253,13 @@
                 <w:rFonts w:ascii="Calibri" w:hAnsi="Calibri" w:cs="Calibri"/>
                 <w:color w:val="000000"/>
               </w:rPr>
-              <w:t>0.0761203</w:t>
-            </w:r>
-          </w:p>
-        </w:tc>
-      </w:tr>
-      <w:tr>
-        <w:tc>
-          <w:tcPr>
-            <w:tcW w:w="5228" w:type="dxa"/>
-          </w:tcPr>
-          <w:p>
-            <w:pPr>
-              <w:jc w:val="center"/>
-            </w:pPr>
-            <w:r>
-              <w:t>10</w:t>
-            </w:r>
-          </w:p>
-        </w:tc>
-        <w:tc>
-          <w:tcPr>
-            <w:tcW w:w="5228" w:type="dxa"/>
+              <w:t>107</w:t>
+            </w:r>
+          </w:p>
+        </w:tc>
+        <w:tc>
+          <w:tcPr>
+            <w:tcW w:w="1867" w:type="dxa"/>
           </w:tcPr>
           <w:p>
             <w:pPr>
@@ -1030,28 +1274,13 @@
                 <w:rFonts w:ascii="Calibri" w:hAnsi="Calibri" w:cs="Calibri"/>
                 <w:color w:val="000000"/>
               </w:rPr>
-              <w:t>61.1216205</w:t>
-            </w:r>
-          </w:p>
-        </w:tc>
-      </w:tr>
-      <w:tr>
-        <w:tc>
-          <w:tcPr>
-            <w:tcW w:w="5228" w:type="dxa"/>
-          </w:tcPr>
-          <w:p>
-            <w:pPr>
-              <w:jc w:val="center"/>
-            </w:pPr>
-            <w:r>
-              <w:t>12</w:t>
-            </w:r>
-          </w:p>
-        </w:tc>
-        <w:tc>
-          <w:tcPr>
-            <w:tcW w:w="5228" w:type="dxa"/>
+              <w:t>107</w:t>
+            </w:r>
+          </w:p>
+        </w:tc>
+        <w:tc>
+          <w:tcPr>
+            <w:tcW w:w="2336" w:type="dxa"/>
           </w:tcPr>
           <w:p>
             <w:pPr>
@@ -1066,7 +1295,7 @@
                 <w:rFonts w:ascii="Calibri" w:hAnsi="Calibri" w:cs="Calibri"/>
                 <w:color w:val="000000"/>
               </w:rPr>
-              <w:t>7442.5081000</w:t>
+              <w:t>0.0397718</w:t>
             </w:r>
           </w:p>
         </w:tc>
@@ -1074,20 +1303,33 @@
       <w:tr>
         <w:tc>
           <w:tcPr>
-            <w:tcW w:w="5228" w:type="dxa"/>
+            <w:tcW w:w="1975" w:type="dxa"/>
           </w:tcPr>
           <w:p>
             <w:pPr>
               <w:jc w:val="center"/>
             </w:pPr>
             <w:r>
-              <w:t>13</w:t>
-            </w:r>
-          </w:p>
-        </w:tc>
-        <w:tc>
-          <w:tcPr>
-            <w:tcW w:w="5228" w:type="dxa"/>
+              <w:t>tsp_6_2.txt</w:t>
+            </w:r>
+          </w:p>
+        </w:tc>
+        <w:tc>
+          <w:tcPr>
+            <w:tcW w:w="2337" w:type="dxa"/>
+          </w:tcPr>
+          <w:p>
+            <w:pPr>
+              <w:jc w:val="center"/>
+            </w:pPr>
+            <w:r>
+              <w:t>6</w:t>
+            </w:r>
+          </w:p>
+        </w:tc>
+        <w:tc>
+          <w:tcPr>
+            <w:tcW w:w="1941" w:type="dxa"/>
           </w:tcPr>
           <w:p>
             <w:pPr>
@@ -1102,7 +1344,322 @@
                 <w:rFonts w:ascii="Calibri" w:hAnsi="Calibri" w:cs="Calibri"/>
                 <w:color w:val="000000"/>
               </w:rPr>
-              <w:t>93036.6847500</w:t>
+              <w:t>80</w:t>
+            </w:r>
+          </w:p>
+        </w:tc>
+        <w:tc>
+          <w:tcPr>
+            <w:tcW w:w="1867" w:type="dxa"/>
+          </w:tcPr>
+          <w:p>
+            <w:pPr>
+              <w:jc w:val="center"/>
+              <w:rPr>
+                <w:rFonts w:ascii="Calibri" w:hAnsi="Calibri" w:cs="Calibri"/>
+                <w:color w:val="000000"/>
+              </w:rPr>
+            </w:pPr>
+            <w:r>
+              <w:rPr>
+                <w:rFonts w:ascii="Calibri" w:hAnsi="Calibri" w:cs="Calibri"/>
+                <w:color w:val="000000"/>
+              </w:rPr>
+              <w:t>80</w:t>
+            </w:r>
+          </w:p>
+        </w:tc>
+        <w:tc>
+          <w:tcPr>
+            <w:tcW w:w="2336" w:type="dxa"/>
+          </w:tcPr>
+          <w:p>
+            <w:pPr>
+              <w:jc w:val="center"/>
+              <w:rPr>
+                <w:rFonts w:ascii="Calibri" w:hAnsi="Calibri" w:cs="Calibri"/>
+                <w:color w:val="000000"/>
+              </w:rPr>
+            </w:pPr>
+            <w:r>
+              <w:rPr>
+                <w:rFonts w:ascii="Calibri" w:hAnsi="Calibri" w:cs="Calibri"/>
+                <w:color w:val="000000"/>
+              </w:rPr>
+              <w:t>0.0525811</w:t>
+            </w:r>
+          </w:p>
+        </w:tc>
+      </w:tr>
+      <w:tr>
+        <w:tc>
+          <w:tcPr>
+            <w:tcW w:w="1975" w:type="dxa"/>
+          </w:tcPr>
+          <w:p>
+            <w:pPr>
+              <w:jc w:val="center"/>
+            </w:pPr>
+            <w:r>
+              <w:t>tsp_10.txt</w:t>
+            </w:r>
+          </w:p>
+        </w:tc>
+        <w:tc>
+          <w:tcPr>
+            <w:tcW w:w="2337" w:type="dxa"/>
+          </w:tcPr>
+          <w:p>
+            <w:pPr>
+              <w:jc w:val="center"/>
+            </w:pPr>
+            <w:r>
+              <w:t>10</w:t>
+            </w:r>
+          </w:p>
+        </w:tc>
+        <w:tc>
+          <w:tcPr>
+            <w:tcW w:w="1941" w:type="dxa"/>
+          </w:tcPr>
+          <w:p>
+            <w:pPr>
+              <w:jc w:val="center"/>
+              <w:rPr>
+                <w:rFonts w:ascii="Calibri" w:hAnsi="Calibri" w:cs="Calibri"/>
+                <w:color w:val="000000"/>
+              </w:rPr>
+            </w:pPr>
+            <w:r>
+              <w:rPr>
+                <w:rFonts w:ascii="Calibri" w:hAnsi="Calibri" w:cs="Calibri"/>
+                <w:color w:val="000000"/>
+              </w:rPr>
+              <w:t>212</w:t>
+            </w:r>
+          </w:p>
+        </w:tc>
+        <w:tc>
+          <w:tcPr>
+            <w:tcW w:w="1867" w:type="dxa"/>
+          </w:tcPr>
+          <w:p>
+            <w:pPr>
+              <w:jc w:val="center"/>
+              <w:rPr>
+                <w:rFonts w:ascii="Calibri" w:hAnsi="Calibri" w:cs="Calibri"/>
+                <w:color w:val="000000"/>
+              </w:rPr>
+            </w:pPr>
+            <w:r>
+              <w:rPr>
+                <w:rFonts w:ascii="Calibri" w:hAnsi="Calibri" w:cs="Calibri"/>
+                <w:color w:val="000000"/>
+              </w:rPr>
+              <w:t>212</w:t>
+            </w:r>
+          </w:p>
+        </w:tc>
+        <w:tc>
+          <w:tcPr>
+            <w:tcW w:w="2336" w:type="dxa"/>
+          </w:tcPr>
+          <w:p>
+            <w:pPr>
+              <w:jc w:val="center"/>
+              <w:rPr>
+                <w:rFonts w:ascii="Calibri" w:hAnsi="Calibri" w:cs="Calibri"/>
+                <w:color w:val="000000"/>
+              </w:rPr>
+            </w:pPr>
+            <w:r>
+              <w:rPr>
+                <w:rFonts w:ascii="Calibri" w:hAnsi="Calibri" w:cs="Calibri"/>
+                <w:color w:val="000000"/>
+              </w:rPr>
+              <w:t>51.147784</w:t>
+            </w:r>
+          </w:p>
+        </w:tc>
+      </w:tr>
+      <w:tr>
+        <w:tc>
+          <w:tcPr>
+            <w:tcW w:w="1975" w:type="dxa"/>
+          </w:tcPr>
+          <w:p>
+            <w:pPr>
+              <w:jc w:val="center"/>
+            </w:pPr>
+            <w:r>
+              <w:t>tsp_12.txt</w:t>
+            </w:r>
+          </w:p>
+        </w:tc>
+        <w:tc>
+          <w:tcPr>
+            <w:tcW w:w="2337" w:type="dxa"/>
+          </w:tcPr>
+          <w:p>
+            <w:pPr>
+              <w:jc w:val="center"/>
+            </w:pPr>
+            <w:r>
+              <w:t>12</w:t>
+            </w:r>
+          </w:p>
+        </w:tc>
+        <w:tc>
+          <w:tcPr>
+            <w:tcW w:w="1941" w:type="dxa"/>
+          </w:tcPr>
+          <w:p>
+            <w:pPr>
+              <w:jc w:val="center"/>
+              <w:rPr>
+                <w:rFonts w:ascii="Calibri" w:hAnsi="Calibri" w:cs="Calibri"/>
+                <w:color w:val="000000"/>
+              </w:rPr>
+            </w:pPr>
+            <w:r>
+              <w:rPr>
+                <w:rFonts w:ascii="Calibri" w:hAnsi="Calibri" w:cs="Calibri"/>
+                <w:color w:val="000000"/>
+              </w:rPr>
+              <w:t>264</w:t>
+            </w:r>
+          </w:p>
+        </w:tc>
+        <w:tc>
+          <w:tcPr>
+            <w:tcW w:w="1867" w:type="dxa"/>
+          </w:tcPr>
+          <w:p>
+            <w:pPr>
+              <w:jc w:val="center"/>
+              <w:rPr>
+                <w:rFonts w:ascii="Calibri" w:hAnsi="Calibri" w:cs="Calibri"/>
+                <w:color w:val="000000"/>
+              </w:rPr>
+            </w:pPr>
+            <w:r>
+              <w:rPr>
+                <w:rFonts w:ascii="Calibri" w:hAnsi="Calibri" w:cs="Calibri"/>
+                <w:color w:val="000000"/>
+              </w:rPr>
+              <w:t>264</w:t>
+            </w:r>
+          </w:p>
+        </w:tc>
+        <w:tc>
+          <w:tcPr>
+            <w:tcW w:w="2336" w:type="dxa"/>
+          </w:tcPr>
+          <w:p>
+            <w:pPr>
+              <w:jc w:val="center"/>
+              <w:rPr>
+                <w:rFonts w:ascii="Calibri" w:hAnsi="Calibri" w:cs="Calibri"/>
+                <w:color w:val="000000"/>
+              </w:rPr>
+            </w:pPr>
+            <w:r>
+              <w:rPr>
+                <w:rFonts w:ascii="Calibri" w:hAnsi="Calibri" w:cs="Calibri"/>
+                <w:color w:val="000000"/>
+              </w:rPr>
+              <w:t>6314.35295</w:t>
+            </w:r>
+          </w:p>
+        </w:tc>
+      </w:tr>
+      <w:tr>
+        <w:tc>
+          <w:tcPr>
+            <w:tcW w:w="1975" w:type="dxa"/>
+          </w:tcPr>
+          <w:p>
+            <w:pPr>
+              <w:jc w:val="center"/>
+            </w:pPr>
+            <w:r>
+              <w:t>tsp_3.txt</w:t>
+            </w:r>
+          </w:p>
+        </w:tc>
+        <w:tc>
+          <w:tcPr>
+            <w:tcW w:w="2337" w:type="dxa"/>
+          </w:tcPr>
+          <w:p>
+            <w:pPr>
+              <w:jc w:val="center"/>
+            </w:pPr>
+            <w:r>
+              <w:t>13</w:t>
+            </w:r>
+          </w:p>
+        </w:tc>
+        <w:tc>
+          <w:tcPr>
+            <w:tcW w:w="1941" w:type="dxa"/>
+          </w:tcPr>
+          <w:p>
+            <w:pPr>
+              <w:jc w:val="center"/>
+              <w:rPr>
+                <w:rFonts w:ascii="Calibri" w:hAnsi="Calibri" w:cs="Calibri"/>
+                <w:color w:val="000000"/>
+              </w:rPr>
+            </w:pPr>
+            <w:r>
+              <w:rPr>
+                <w:rFonts w:ascii="Calibri" w:hAnsi="Calibri" w:cs="Calibri"/>
+                <w:color w:val="000000"/>
+              </w:rPr>
+              <w:t>269</w:t>
+            </w:r>
+          </w:p>
+        </w:tc>
+        <w:tc>
+          <w:tcPr>
+            <w:tcW w:w="1867" w:type="dxa"/>
+          </w:tcPr>
+          <w:p>
+            <w:pPr>
+              <w:jc w:val="center"/>
+              <w:rPr>
+                <w:rFonts w:ascii="Calibri" w:hAnsi="Calibri" w:cs="Calibri"/>
+                <w:color w:val="000000"/>
+              </w:rPr>
+            </w:pPr>
+            <w:r>
+              <w:rPr>
+                <w:rFonts w:ascii="Calibri" w:hAnsi="Calibri" w:cs="Calibri"/>
+                <w:color w:val="000000"/>
+              </w:rPr>
+              <w:t>269</w:t>
+            </w:r>
+          </w:p>
+        </w:tc>
+        <w:tc>
+          <w:tcPr>
+            <w:tcW w:w="2336" w:type="dxa"/>
+          </w:tcPr>
+          <w:p>
+            <w:pPr>
+              <w:jc w:val="center"/>
+              <w:rPr>
+                <w:rFonts w:ascii="Calibri" w:hAnsi="Calibri" w:cs="Calibri"/>
+                <w:color w:val="000000"/>
+              </w:rPr>
+            </w:pPr>
+            <w:r>
+              <w:rPr>
+                <w:rFonts w:ascii="Calibri" w:hAnsi="Calibri" w:cs="Calibri"/>
+                <w:color w:val="000000"/>
+              </w:rPr>
+              <w:t>80019.7584</w:t>
             </w:r>
           </w:p>
         </w:tc>
@@ -1110,7 +1667,6 @@
     </w:tbl>
     <w:p>
       <w:pPr>
-        <w:jc w:val="center"/>
         <w:rPr>
           <w:sz w:val="18"/>
           <w:szCs w:val="18"/>
@@ -1143,14 +1699,23 @@
           <w:szCs w:val="18"/>
         </w:rPr>
       </w:pPr>
+    </w:p>
+    <w:p>
+      <w:pPr>
+        <w:jc w:val="center"/>
+        <w:rPr>
+          <w:sz w:val="18"/>
+          <w:szCs w:val="18"/>
+        </w:rPr>
+      </w:pPr>
       <w:r>
         <w:rPr>
           <w:noProof/>
         </w:rPr>
         <w:drawing>
-          <wp:inline distT="0" distB="0" distL="0" distR="0" wp14:anchorId="1588F027" wp14:editId="6807EE2B">
-            <wp:extent cx="6610350" cy="3486150"/>
-            <wp:effectExtent l="0" t="0" r="0" b="0"/>
+          <wp:inline distT="0" distB="0" distL="0" distR="0" wp14:anchorId="622FF7A6" wp14:editId="32B93655">
+            <wp:extent cx="6645910" cy="3150870"/>
+            <wp:effectExtent l="0" t="0" r="2540" b="11430"/>
             <wp:docPr id="1" name="Wykres 1">
               <a:extLst xmlns:a="http://schemas.openxmlformats.org/drawingml/2006/main">
                 <a:ext uri="{FF2B5EF4-FFF2-40B4-BE49-F238E27FC236}">
@@ -1229,7 +1794,6 @@
     </w:p>
     <w:p>
       <w:pPr>
-        <w:jc w:val="center"/>
         <w:rPr>
           <w:sz w:val="18"/>
           <w:szCs w:val="18"/>
@@ -1401,15 +1965,7 @@
         <w:t>-</w:t>
       </w:r>
       <w:r>
-        <w:t>problemów, które są generowane dla mniejszych podgrafów całego grafu (dla zbiorów M elementowych ze zbioru N, gdzie N jest równe liczbie miast). W celu oznaczania kolejnych wierzchołków, które zostały odwiedzone wykorzystałem 32 bitową maskę (</w:t>
-      </w:r>
-      <w:proofErr w:type="spellStart"/>
-      <w:r>
-        <w:t>int</w:t>
-      </w:r>
-      <w:proofErr w:type="spellEnd"/>
-      <w:r>
-        <w:t xml:space="preserve">) i wykonując operacje logiczne AND, OR i XOR. Najlepsza droga jest przechowywana na stosie </w:t>
+        <w:t xml:space="preserve">problemów, które są generowane dla mniejszych podgrafów całego grafu (dla zbiorów M elementowych ze zbioru N, gdzie N jest równe liczbie miast). W celu oznaczania kolejnych wierzchołków, które zostały odwiedzone wykorzystałem 32 bitową maskę (int) i wykonując operacje logiczne AND, OR i XOR. Najlepsza droga jest przechowywana na stosie </w:t>
       </w:r>
       <w:r>
         <w:br/>
@@ -1593,11 +2149,9 @@
             <w:pPr>
               <w:jc w:val="both"/>
             </w:pPr>
-            <w:proofErr w:type="spellStart"/>
             <w:r>
               <w:t>inf</w:t>
             </w:r>
-            <w:proofErr w:type="spellEnd"/>
           </w:p>
         </w:tc>
         <w:tc>
@@ -1673,11 +2227,9 @@
             <w:pPr>
               <w:jc w:val="both"/>
             </w:pPr>
-            <w:proofErr w:type="spellStart"/>
             <w:r>
               <w:t>Inf</w:t>
             </w:r>
-            <w:proofErr w:type="spellEnd"/>
           </w:p>
         </w:tc>
         <w:tc>
@@ -1753,11 +2305,9 @@
             <w:pPr>
               <w:jc w:val="both"/>
             </w:pPr>
-            <w:proofErr w:type="spellStart"/>
             <w:r>
               <w:t>inf</w:t>
             </w:r>
-            <w:proofErr w:type="spellEnd"/>
           </w:p>
         </w:tc>
       </w:tr>
@@ -1794,218 +2344,116 @@
         <w:jc w:val="both"/>
       </w:pPr>
       <w:r>
+        <w:t>|inf</w:t>
+      </w:r>
+      <w:r>
+        <w:tab/>
+        <w:t>inf</w:t>
+      </w:r>
+      <w:r>
+        <w:tab/>
+        <w:t>inf</w:t>
+      </w:r>
+      <w:r>
+        <w:tab/>
+        <w:t>inf</w:t>
+      </w:r>
+      <w:r>
+        <w:tab/>
+        <w:t>inf</w:t>
+      </w:r>
+      <w:r>
+        <w:tab/>
+        <w:t>inf</w:t>
+      </w:r>
+      <w:r>
+        <w:tab/>
+        <w:t>inf</w:t>
+      </w:r>
+      <w:r>
+        <w:tab/>
+        <w:t>inf|</w:t>
+      </w:r>
+      <w:r>
+        <w:t xml:space="preserve"> </w:t>
+      </w:r>
+    </w:p>
+    <w:p>
+      <w:pPr>
+        <w:jc w:val="both"/>
+      </w:pPr>
+      <w:r>
         <w:t>|</w:t>
       </w:r>
-      <w:proofErr w:type="spellStart"/>
       <w:r>
         <w:t>inf</w:t>
       </w:r>
-      <w:proofErr w:type="spellEnd"/>
       <w:r>
         <w:tab/>
-      </w:r>
-      <w:proofErr w:type="spellStart"/>
-      <w:r>
         <w:t>inf</w:t>
       </w:r>
-      <w:proofErr w:type="spellEnd"/>
       <w:r>
         <w:tab/>
-      </w:r>
-      <w:proofErr w:type="spellStart"/>
-      <w:r>
         <w:t>inf</w:t>
       </w:r>
-      <w:proofErr w:type="spellEnd"/>
       <w:r>
         <w:tab/>
-      </w:r>
-      <w:proofErr w:type="spellStart"/>
-      <w:r>
         <w:t>inf</w:t>
       </w:r>
-      <w:proofErr w:type="spellEnd"/>
       <w:r>
         <w:tab/>
-      </w:r>
-      <w:proofErr w:type="spellStart"/>
-      <w:r>
         <w:t>inf</w:t>
       </w:r>
-      <w:proofErr w:type="spellEnd"/>
       <w:r>
         <w:tab/>
-      </w:r>
-      <w:proofErr w:type="spellStart"/>
-      <w:r>
         <w:t>inf</w:t>
       </w:r>
-      <w:proofErr w:type="spellEnd"/>
       <w:r>
         <w:tab/>
-      </w:r>
-      <w:proofErr w:type="spellStart"/>
-      <w:r>
         <w:t>inf</w:t>
       </w:r>
-      <w:proofErr w:type="spellEnd"/>
       <w:r>
         <w:tab/>
-      </w:r>
-      <w:proofErr w:type="spellStart"/>
+        <w:t>inf|</w:t>
+      </w:r>
+    </w:p>
+    <w:p>
+      <w:pPr>
+        <w:jc w:val="both"/>
+      </w:pPr>
+      <w:r>
+        <w:t>|</w:t>
+      </w:r>
       <w:r>
         <w:t>inf</w:t>
       </w:r>
-      <w:proofErr w:type="spellEnd"/>
-      <w:r>
-        <w:t>|</w:t>
-      </w:r>
-      <w:r>
-        <w:t xml:space="preserve"> </w:t>
-      </w:r>
-    </w:p>
-    <w:p>
-      <w:pPr>
-        <w:jc w:val="both"/>
-      </w:pPr>
-      <w:r>
-        <w:t>|</w:t>
-      </w:r>
-      <w:proofErr w:type="spellStart"/>
-      <w:r>
+      <w:r>
+        <w:tab/>
         <w:t>inf</w:t>
       </w:r>
-      <w:proofErr w:type="spellEnd"/>
       <w:r>
         <w:tab/>
-      </w:r>
-      <w:proofErr w:type="spellStart"/>
-      <w:r>
         <w:t>inf</w:t>
       </w:r>
-      <w:proofErr w:type="spellEnd"/>
       <w:r>
         <w:tab/>
-      </w:r>
-      <w:proofErr w:type="spellStart"/>
-      <w:r>
         <w:t>inf</w:t>
       </w:r>
-      <w:proofErr w:type="spellEnd"/>
       <w:r>
         <w:tab/>
-      </w:r>
-      <w:proofErr w:type="spellStart"/>
-      <w:r>
         <w:t>inf</w:t>
       </w:r>
-      <w:proofErr w:type="spellEnd"/>
       <w:r>
         <w:tab/>
-      </w:r>
-      <w:proofErr w:type="spellStart"/>
-      <w:r>
         <w:t>inf</w:t>
       </w:r>
-      <w:proofErr w:type="spellEnd"/>
       <w:r>
         <w:tab/>
-      </w:r>
-      <w:proofErr w:type="spellStart"/>
-      <w:r>
         <w:t>inf</w:t>
       </w:r>
-      <w:proofErr w:type="spellEnd"/>
       <w:r>
         <w:tab/>
-      </w:r>
-      <w:proofErr w:type="spellStart"/>
-      <w:r>
-        <w:t>inf</w:t>
-      </w:r>
-      <w:proofErr w:type="spellEnd"/>
-      <w:r>
-        <w:tab/>
-      </w:r>
-      <w:proofErr w:type="spellStart"/>
-      <w:r>
-        <w:t>inf</w:t>
-      </w:r>
-      <w:proofErr w:type="spellEnd"/>
-      <w:r>
-        <w:t>|</w:t>
-      </w:r>
-    </w:p>
-    <w:p>
-      <w:pPr>
-        <w:jc w:val="both"/>
-      </w:pPr>
-      <w:r>
-        <w:t>|</w:t>
-      </w:r>
-      <w:proofErr w:type="spellStart"/>
-      <w:r>
-        <w:t>inf</w:t>
-      </w:r>
-      <w:proofErr w:type="spellEnd"/>
-      <w:r>
-        <w:tab/>
-      </w:r>
-      <w:proofErr w:type="spellStart"/>
-      <w:r>
-        <w:t>inf</w:t>
-      </w:r>
-      <w:proofErr w:type="spellEnd"/>
-      <w:r>
-        <w:tab/>
-      </w:r>
-      <w:proofErr w:type="spellStart"/>
-      <w:r>
-        <w:t>inf</w:t>
-      </w:r>
-      <w:proofErr w:type="spellEnd"/>
-      <w:r>
-        <w:tab/>
-      </w:r>
-      <w:proofErr w:type="spellStart"/>
-      <w:r>
-        <w:t>inf</w:t>
-      </w:r>
-      <w:proofErr w:type="spellEnd"/>
-      <w:r>
-        <w:tab/>
-      </w:r>
-      <w:proofErr w:type="spellStart"/>
-      <w:r>
-        <w:t>inf</w:t>
-      </w:r>
-      <w:proofErr w:type="spellEnd"/>
-      <w:r>
-        <w:tab/>
-      </w:r>
-      <w:proofErr w:type="spellStart"/>
-      <w:r>
-        <w:t>inf</w:t>
-      </w:r>
-      <w:proofErr w:type="spellEnd"/>
-      <w:r>
-        <w:tab/>
-      </w:r>
-      <w:proofErr w:type="spellStart"/>
-      <w:r>
-        <w:t>inf</w:t>
-      </w:r>
-      <w:proofErr w:type="spellEnd"/>
-      <w:r>
-        <w:tab/>
-      </w:r>
-      <w:proofErr w:type="spellStart"/>
-      <w:r>
-        <w:t>inf</w:t>
-      </w:r>
-      <w:proofErr w:type="spellEnd"/>
-      <w:r>
-        <w:t>|</w:t>
+        <w:t>inf|</w:t>
       </w:r>
     </w:p>
     <w:p>
@@ -2178,23 +2626,10 @@
         <w:tab/>
       </w:r>
       <w:r>
-        <w:t xml:space="preserve">Wartość </w:t>
-      </w:r>
-      <w:proofErr w:type="spellStart"/>
-      <w:r>
-        <w:t>podproblemu</w:t>
-      </w:r>
-      <w:proofErr w:type="spellEnd"/>
-      <w:r>
-        <w:t xml:space="preserve"> = </w:t>
-      </w:r>
-      <w:proofErr w:type="spellStart"/>
-      <w:r>
-        <w:t>macierzKosztów</w:t>
-      </w:r>
-      <w:proofErr w:type="spellEnd"/>
-      <w:r>
-        <w:t xml:space="preserve">[0][1] + </w:t>
+        <w:t>Wartość podproblemu</w:t>
+      </w:r>
+      <w:r>
+        <w:t xml:space="preserve"> = macierzKosztów[0][1] + </w:t>
       </w:r>
       <w:r>
         <w:t>obliczenie kosztu(1, 011</w:t>
@@ -2377,66 +2812,53 @@
         <w:tab/>
       </w:r>
       <w:r>
-        <w:t xml:space="preserve">Wartość </w:t>
-      </w:r>
-      <w:proofErr w:type="spellStart"/>
-      <w:r>
-        <w:t>podproblemu</w:t>
-      </w:r>
-      <w:proofErr w:type="spellEnd"/>
+        <w:t xml:space="preserve">Wartość podproblemu </w:t>
+      </w:r>
+      <w:r>
+        <w:t>= macierzKosztów</w:t>
+      </w:r>
+      <w:r>
+        <w:t>[1][2] + obliczenie kosztu(2, 111</w:t>
+      </w:r>
+      <w:r>
+        <w:t xml:space="preserve"> = 7</w:t>
+      </w:r>
+      <w:r>
+        <w:t xml:space="preserve">) -&gt; wchodzę do miasta </w:t>
+      </w:r>
+      <w:r>
+        <w:rPr>
+          <w:b/>
+          <w:bCs/>
+        </w:rPr>
+        <w:t>2</w:t>
+      </w:r>
+    </w:p>
+    <w:p>
+      <w:pPr>
+        <w:jc w:val="both"/>
+        <w:rPr>
+          <w:b/>
+          <w:bCs/>
+        </w:rPr>
+      </w:pPr>
+      <w:r>
+        <w:t xml:space="preserve">Przy przejściu z wierzchołka </w:t>
+      </w:r>
+      <w:r>
+        <w:rPr>
+          <w:b/>
+          <w:bCs/>
+        </w:rPr>
+        <w:t xml:space="preserve">1 </w:t>
+      </w:r>
+      <w:r>
+        <w:t>do</w:t>
+      </w:r>
       <w:r>
         <w:t xml:space="preserve"> </w:t>
       </w:r>
       <w:r>
-        <w:t xml:space="preserve">= </w:t>
-      </w:r>
-      <w:proofErr w:type="spellStart"/>
-      <w:r>
-        <w:t>macierzKosztów</w:t>
-      </w:r>
-      <w:proofErr w:type="spellEnd"/>
-      <w:r>
-        <w:t>[1][2] + obliczenie kosztu(2, 111</w:t>
-      </w:r>
-      <w:r>
-        <w:t xml:space="preserve"> = 7</w:t>
-      </w:r>
-      <w:r>
-        <w:t xml:space="preserve">) -&gt; wchodzę do miasta </w:t>
-      </w:r>
-      <w:r>
-        <w:rPr>
-          <w:b/>
-          <w:bCs/>
-        </w:rPr>
-        <w:t>2</w:t>
-      </w:r>
-    </w:p>
-    <w:p>
-      <w:pPr>
-        <w:jc w:val="both"/>
-        <w:rPr>
-          <w:b/>
-          <w:bCs/>
-        </w:rPr>
-      </w:pPr>
-      <w:r>
-        <w:t xml:space="preserve">Przy przejściu z wierzchołka </w:t>
-      </w:r>
-      <w:r>
-        <w:rPr>
-          <w:b/>
-          <w:bCs/>
-        </w:rPr>
-        <w:t xml:space="preserve">1 </w:t>
-      </w:r>
-      <w:r>
-        <w:t>do</w:t>
-      </w:r>
-      <w:r>
-        <w:t xml:space="preserve"> </w:t>
-      </w:r>
-      <w:r>
         <w:rPr>
           <w:b/>
           <w:bCs/>
@@ -2460,25 +2882,10 @@
           <w:b/>
           <w:bCs/>
         </w:rPr>
-        <w:t xml:space="preserve">111? </w:t>
-      </w:r>
-      <w:r>
-        <w:rPr>
-          <w:b/>
-          <w:bCs/>
-        </w:rPr>
-        <w:t xml:space="preserve">TAK, </w:t>
-      </w:r>
-      <w:r>
-        <w:t xml:space="preserve">zwracam </w:t>
-      </w:r>
-      <w:proofErr w:type="spellStart"/>
-      <w:r>
-        <w:t>macierzKosztów</w:t>
-      </w:r>
-      <w:proofErr w:type="spellEnd"/>
-      <w:r>
-        <w:t xml:space="preserve">[2][0] = </w:t>
+        <w:t xml:space="preserve">111? TAK, </w:t>
+      </w:r>
+      <w:r>
+        <w:t xml:space="preserve">zwracam macierzKosztów[2][0] = </w:t>
       </w:r>
       <w:r>
         <w:rPr>
@@ -2516,34 +2923,21 @@
         </w:rPr>
       </w:pPr>
       <w:r>
-        <w:t xml:space="preserve">Wartość </w:t>
-      </w:r>
-      <w:proofErr w:type="spellStart"/>
-      <w:r>
-        <w:t>podproblemu</w:t>
-      </w:r>
-      <w:proofErr w:type="spellEnd"/>
-      <w:r>
+        <w:t>Wartość podproblemu</w:t>
+      </w:r>
+      <w:r>
+        <w:t xml:space="preserve"> = macierzKosztów[1][2] + </w:t>
+      </w:r>
+      <w:r>
+        <w:t>obliczenie kosztu (2, 111 = 7)</w:t>
+      </w:r>
+      <w:r>
+        <w:rPr>
+          <w:b/>
+          <w:bCs/>
+        </w:rPr>
         <w:t xml:space="preserve"> = </w:t>
       </w:r>
-      <w:proofErr w:type="spellStart"/>
-      <w:r>
-        <w:t>macierzKosztów</w:t>
-      </w:r>
-      <w:proofErr w:type="spellEnd"/>
-      <w:r>
-        <w:t xml:space="preserve">[1][2] + </w:t>
-      </w:r>
-      <w:r>
-        <w:t>obliczenie kosztu (2, 111 = 7)</w:t>
-      </w:r>
-      <w:r>
-        <w:rPr>
-          <w:b/>
-          <w:bCs/>
-        </w:rPr>
-        <w:t xml:space="preserve"> = </w:t>
-      </w:r>
       <w:r>
         <w:t xml:space="preserve">91 + 87 = </w:t>
       </w:r>
@@ -2563,13 +2957,8 @@
           <w:bCs/>
         </w:rPr>
       </w:pPr>
-      <w:proofErr w:type="spellStart"/>
-      <w:r>
-        <w:t>Podproblem</w:t>
-      </w:r>
-      <w:proofErr w:type="spellEnd"/>
-      <w:r>
-        <w:t xml:space="preserve">[1][3] = </w:t>
+      <w:r>
+        <w:t xml:space="preserve">Podproblem[1][3] = </w:t>
       </w:r>
       <w:r>
         <w:rPr>
@@ -2584,229 +2973,115 @@
         <w:jc w:val="both"/>
       </w:pPr>
       <w:r>
-        <w:t xml:space="preserve">Tablice </w:t>
-      </w:r>
-      <w:proofErr w:type="spellStart"/>
-      <w:r>
-        <w:t>podproblemów</w:t>
-      </w:r>
-      <w:proofErr w:type="spellEnd"/>
-      <w:r>
-        <w:t>:</w:t>
-      </w:r>
-    </w:p>
-    <w:p>
-      <w:pPr>
-        <w:jc w:val="both"/>
-      </w:pPr>
-      <w:r>
-        <w:t>|</w:t>
-      </w:r>
-      <w:proofErr w:type="spellStart"/>
-      <w:r>
+        <w:t>Tablice podproblemów:</w:t>
+      </w:r>
+    </w:p>
+    <w:p>
+      <w:pPr>
+        <w:jc w:val="both"/>
+      </w:pPr>
+      <w:r>
+        <w:t>|inf</w:t>
+      </w:r>
+      <w:r>
+        <w:tab/>
         <w:t>inf</w:t>
       </w:r>
-      <w:proofErr w:type="spellEnd"/>
       <w:r>
         <w:tab/>
-      </w:r>
-      <w:proofErr w:type="spellStart"/>
-      <w:r>
         <w:t>inf</w:t>
       </w:r>
-      <w:proofErr w:type="spellEnd"/>
       <w:r>
         <w:tab/>
-      </w:r>
-      <w:proofErr w:type="spellStart"/>
-      <w:r>
         <w:t>inf</w:t>
       </w:r>
-      <w:proofErr w:type="spellEnd"/>
       <w:r>
         <w:tab/>
-      </w:r>
-      <w:proofErr w:type="spellStart"/>
-      <w:r>
         <w:t>inf</w:t>
       </w:r>
-      <w:proofErr w:type="spellEnd"/>
       <w:r>
         <w:tab/>
-      </w:r>
-      <w:proofErr w:type="spellStart"/>
-      <w:r>
         <w:t>inf</w:t>
       </w:r>
-      <w:proofErr w:type="spellEnd"/>
       <w:r>
         <w:tab/>
-      </w:r>
-      <w:proofErr w:type="spellStart"/>
-      <w:r>
         <w:t>inf</w:t>
       </w:r>
-      <w:proofErr w:type="spellEnd"/>
       <w:r>
         <w:tab/>
-      </w:r>
-      <w:proofErr w:type="spellStart"/>
-      <w:r>
+        <w:t>inf|</w:t>
+      </w:r>
+    </w:p>
+    <w:p>
+      <w:pPr>
+        <w:jc w:val="both"/>
+      </w:pPr>
+      <w:r>
+        <w:t>|inf</w:t>
+      </w:r>
+      <w:r>
+        <w:tab/>
         <w:t>inf</w:t>
       </w:r>
-      <w:proofErr w:type="spellEnd"/>
       <w:r>
         <w:tab/>
-      </w:r>
-      <w:proofErr w:type="spellStart"/>
-      <w:r>
         <w:t>inf</w:t>
       </w:r>
-      <w:proofErr w:type="spellEnd"/>
-      <w:r>
-        <w:t>|</w:t>
-      </w:r>
-      <w:bookmarkStart w:id="0" w:name="_GoBack"/>
-      <w:bookmarkEnd w:id="0"/>
-    </w:p>
-    <w:p>
-      <w:pPr>
-        <w:jc w:val="both"/>
-      </w:pPr>
-      <w:r>
-        <w:t>|</w:t>
-      </w:r>
-      <w:proofErr w:type="spellStart"/>
-      <w:r>
-        <w:t>inf</w:t>
-      </w:r>
-      <w:proofErr w:type="spellEnd"/>
-      <w:r>
-        <w:tab/>
-      </w:r>
-      <w:proofErr w:type="spellStart"/>
-      <w:r>
-        <w:t>inf</w:t>
-      </w:r>
-      <w:proofErr w:type="spellEnd"/>
-      <w:r>
-        <w:tab/>
-      </w:r>
-      <w:proofErr w:type="spellStart"/>
-      <w:r>
-        <w:t>inf</w:t>
-      </w:r>
-      <w:proofErr w:type="spellEnd"/>
       <w:r>
         <w:tab/>
         <w:t>178</w:t>
       </w:r>
       <w:r>
         <w:tab/>
-      </w:r>
-      <w:proofErr w:type="spellStart"/>
-      <w:r>
         <w:t>inf</w:t>
       </w:r>
-      <w:proofErr w:type="spellEnd"/>
       <w:r>
         <w:tab/>
-      </w:r>
-      <w:proofErr w:type="spellStart"/>
-      <w:r>
         <w:t>inf</w:t>
       </w:r>
-      <w:proofErr w:type="spellEnd"/>
       <w:r>
         <w:tab/>
-      </w:r>
-      <w:proofErr w:type="spellStart"/>
-      <w:r>
         <w:t>inf</w:t>
       </w:r>
-      <w:proofErr w:type="spellEnd"/>
       <w:r>
         <w:tab/>
-      </w:r>
-      <w:proofErr w:type="spellStart"/>
-      <w:r>
+        <w:t>inf|</w:t>
+      </w:r>
+    </w:p>
+    <w:p>
+      <w:pPr>
+        <w:jc w:val="both"/>
+      </w:pPr>
+      <w:r>
+        <w:t>|inf</w:t>
+      </w:r>
+      <w:r>
+        <w:tab/>
         <w:t>inf</w:t>
       </w:r>
-      <w:proofErr w:type="spellEnd"/>
-      <w:r>
-        <w:t>|</w:t>
-      </w:r>
-    </w:p>
-    <w:p>
-      <w:pPr>
-        <w:jc w:val="both"/>
-      </w:pPr>
-      <w:r>
-        <w:t>|</w:t>
-      </w:r>
-      <w:proofErr w:type="spellStart"/>
-      <w:r>
+      <w:r>
+        <w:tab/>
         <w:t>inf</w:t>
       </w:r>
-      <w:proofErr w:type="spellEnd"/>
       <w:r>
         <w:tab/>
-      </w:r>
-      <w:proofErr w:type="spellStart"/>
-      <w:r>
         <w:t>inf</w:t>
       </w:r>
-      <w:proofErr w:type="spellEnd"/>
       <w:r>
         <w:tab/>
-      </w:r>
-      <w:proofErr w:type="spellStart"/>
-      <w:r>
         <w:t>inf</w:t>
       </w:r>
-      <w:proofErr w:type="spellEnd"/>
       <w:r>
         <w:tab/>
-      </w:r>
-      <w:proofErr w:type="spellStart"/>
-      <w:r>
         <w:t>inf</w:t>
       </w:r>
-      <w:proofErr w:type="spellEnd"/>
       <w:r>
         <w:tab/>
-      </w:r>
-      <w:proofErr w:type="spellStart"/>
-      <w:r>
         <w:t>inf</w:t>
       </w:r>
-      <w:proofErr w:type="spellEnd"/>
       <w:r>
         <w:tab/>
-      </w:r>
-      <w:proofErr w:type="spellStart"/>
-      <w:r>
-        <w:t>inf</w:t>
-      </w:r>
-      <w:proofErr w:type="spellEnd"/>
-      <w:r>
-        <w:tab/>
-      </w:r>
-      <w:proofErr w:type="spellStart"/>
-      <w:r>
-        <w:t>inf</w:t>
-      </w:r>
-      <w:proofErr w:type="spellEnd"/>
-      <w:r>
-        <w:tab/>
-      </w:r>
-      <w:proofErr w:type="spellStart"/>
-      <w:r>
-        <w:t>inf</w:t>
-      </w:r>
-      <w:proofErr w:type="spellEnd"/>
-      <w:r>
-        <w:t>|</w:t>
+        <w:t>inf|</w:t>
       </w:r>
     </w:p>
     <w:p>
@@ -2844,23 +3119,7 @@
         <w:jc w:val="both"/>
       </w:pPr>
       <w:r>
-        <w:t xml:space="preserve">Wartość </w:t>
-      </w:r>
-      <w:proofErr w:type="spellStart"/>
-      <w:r>
-        <w:t>podproblemu</w:t>
-      </w:r>
-      <w:proofErr w:type="spellEnd"/>
-      <w:r>
-        <w:t xml:space="preserve"> = </w:t>
-      </w:r>
-      <w:proofErr w:type="spellStart"/>
-      <w:r>
-        <w:t>macierzKosztów</w:t>
-      </w:r>
-      <w:proofErr w:type="spellEnd"/>
-      <w:r>
-        <w:t xml:space="preserve">[0][1] + obliczenie kosztu(1, 011 = 3) = 49 + 178 = </w:t>
+        <w:t xml:space="preserve">Wartość podproblemu = macierzKosztów[0][1] + obliczenie kosztu(1, 011 = 3) = 49 + 178 = </w:t>
       </w:r>
       <w:r>
         <w:rPr>
@@ -2942,23 +3201,7 @@
         <w:jc w:val="both"/>
       </w:pPr>
       <w:r>
-        <w:t xml:space="preserve">Wartość </w:t>
-      </w:r>
-      <w:proofErr w:type="spellStart"/>
-      <w:r>
-        <w:t>podproblemu</w:t>
-      </w:r>
-      <w:proofErr w:type="spellEnd"/>
-      <w:r>
-        <w:t xml:space="preserve"> = </w:t>
-      </w:r>
-      <w:proofErr w:type="spellStart"/>
-      <w:r>
-        <w:t>macierzKosztów</w:t>
-      </w:r>
-      <w:proofErr w:type="spellEnd"/>
-      <w:r>
-        <w:t xml:space="preserve">[0][2] + obliczenie kosztu(2, 101 = 5) -&gt; wchodzę do miasta </w:t>
+        <w:t xml:space="preserve">Wartość podproblemu = macierzKosztów[0][2] + obliczenie kosztu(2, 101 = 5) -&gt; wchodzę do miasta </w:t>
       </w:r>
       <w:r>
         <w:rPr>
@@ -3009,14 +3252,7 @@
           <w:b/>
           <w:bCs/>
         </w:rPr>
-        <w:t>10</w:t>
-      </w:r>
-      <w:r>
-        <w:rPr>
-          <w:b/>
-          <w:bCs/>
-        </w:rPr>
-        <w:t xml:space="preserve">1, </w:t>
+        <w:t xml:space="preserve">101, </w:t>
       </w:r>
       <w:r>
         <w:t>przechodzę dalej)</w:t>
@@ -3052,23 +3288,10 @@
           <w:b/>
           <w:bCs/>
         </w:rPr>
-        <w:t>NIE</w:t>
-      </w:r>
-      <w:r>
-        <w:rPr>
-          <w:b/>
-          <w:bCs/>
-        </w:rPr>
-        <w:t xml:space="preserve"> </w:t>
-      </w:r>
-      <w:r>
-        <w:t>(</w:t>
-      </w:r>
-      <w:r>
-        <w:t>zaczynam go rozpatrywać</w:t>
-      </w:r>
-      <w:r>
-        <w:t>)</w:t>
+        <w:t xml:space="preserve">NIE </w:t>
+      </w:r>
+      <w:r>
+        <w:t>(zaczynam go rozpatrywać)</w:t>
       </w:r>
     </w:p>
     <w:p>
@@ -3110,23 +3333,7 @@
       </w:pPr>
       <w:r>
         <w:tab/>
-        <w:t xml:space="preserve">Wartość </w:t>
-      </w:r>
-      <w:proofErr w:type="spellStart"/>
-      <w:r>
-        <w:t>podproblemu</w:t>
-      </w:r>
-      <w:proofErr w:type="spellEnd"/>
-      <w:r>
-        <w:t xml:space="preserve"> = </w:t>
-      </w:r>
-      <w:proofErr w:type="spellStart"/>
-      <w:r>
-        <w:t>macierzKosztów</w:t>
-      </w:r>
-      <w:proofErr w:type="spellEnd"/>
-      <w:r>
-        <w:t xml:space="preserve">[2][1] + obliczenie kosztu(1, 111 = 7) -&gt; wchodzę do miasta </w:t>
+        <w:t xml:space="preserve">Wartość podproblemu = macierzKosztów[2][1] + obliczenie kosztu(1, 111 = 7) -&gt; wchodzę do miasta </w:t>
       </w:r>
       <w:r>
         <w:rPr>
@@ -3171,32 +3378,10 @@
           <w:b/>
           <w:bCs/>
         </w:rPr>
-        <w:t xml:space="preserve">111? </w:t>
-      </w:r>
-      <w:r>
-        <w:rPr>
-          <w:b/>
-          <w:bCs/>
-        </w:rPr>
-        <w:t>TAK</w:t>
-      </w:r>
-      <w:r>
-        <w:rPr>
-          <w:b/>
-          <w:bCs/>
-        </w:rPr>
-        <w:t xml:space="preserve"> </w:t>
-      </w:r>
-      <w:r>
-        <w:t xml:space="preserve">zwracam </w:t>
-      </w:r>
-      <w:proofErr w:type="spellStart"/>
-      <w:r>
-        <w:t>macierzKosztów</w:t>
-      </w:r>
-      <w:proofErr w:type="spellEnd"/>
-      <w:r>
-        <w:t xml:space="preserve">[1][0] = </w:t>
+        <w:t xml:space="preserve">111? TAK </w:t>
+      </w:r>
+      <w:r>
+        <w:t xml:space="preserve">zwracam macierzKosztów[1][0] = </w:t>
       </w:r>
       <w:r>
         <w:rPr>
@@ -3238,24 +3423,38 @@
         <w:tab/>
       </w:r>
       <w:r>
-        <w:t xml:space="preserve">Wartość </w:t>
-      </w:r>
-      <w:proofErr w:type="spellStart"/>
-      <w:r>
-        <w:t>podproblemu</w:t>
-      </w:r>
-      <w:proofErr w:type="spellEnd"/>
+        <w:t xml:space="preserve">Wartość podproblemu = macierzKosztów[2][1] + obliczenie kosztu(1, 111 = 7) = 8 + 60 = </w:t>
+      </w:r>
+      <w:r>
+        <w:rPr>
+          <w:b/>
+          <w:bCs/>
+        </w:rPr>
+        <w:t>68</w:t>
+      </w:r>
+    </w:p>
+    <w:p>
+      <w:pPr>
+        <w:jc w:val="both"/>
+      </w:pPr>
+      <w:r>
+        <w:t>Podproblem[</w:t>
+      </w:r>
+      <w:r>
+        <w:t>2</w:t>
+      </w:r>
+      <w:r>
+        <w:t>][</w:t>
+      </w:r>
+      <w:r>
+        <w:t>5</w:t>
+      </w:r>
+      <w:r>
+        <w:t>]</w:t>
+      </w:r>
       <w:r>
         <w:t xml:space="preserve"> = </w:t>
       </w:r>
-      <w:proofErr w:type="spellStart"/>
-      <w:r>
-        <w:t>macierzKosztów</w:t>
-      </w:r>
-      <w:proofErr w:type="spellEnd"/>
-      <w:r>
-        <w:t xml:space="preserve">[2][1] + obliczenie kosztu(1, 111 = 7) = 8 + 60 = </w:t>
-      </w:r>
       <w:r>
         <w:rPr>
           <w:b/>
@@ -3268,594 +3467,301 @@
       <w:pPr>
         <w:jc w:val="both"/>
       </w:pPr>
-      <w:proofErr w:type="spellStart"/>
-      <w:r>
-        <w:t>Podproblem</w:t>
-      </w:r>
-      <w:proofErr w:type="spellEnd"/>
-      <w:r>
-        <w:t>[</w:t>
-      </w:r>
-      <w:r>
-        <w:t>2</w:t>
-      </w:r>
-      <w:r>
-        <w:t>][</w:t>
-      </w:r>
-      <w:r>
-        <w:t>5</w:t>
-      </w:r>
-      <w:r>
-        <w:t>]</w:t>
-      </w:r>
-      <w:r>
-        <w:t xml:space="preserve"> = </w:t>
-      </w:r>
-      <w:r>
-        <w:rPr>
-          <w:b/>
-          <w:bCs/>
-        </w:rPr>
-        <w:t>68</w:t>
-      </w:r>
-    </w:p>
-    <w:p>
-      <w:pPr>
-        <w:jc w:val="both"/>
-      </w:pPr>
-    </w:p>
-    <w:p>
-      <w:pPr>
-        <w:jc w:val="both"/>
-      </w:pPr>
-      <w:r>
-        <w:t xml:space="preserve">Tablice </w:t>
-      </w:r>
-      <w:proofErr w:type="spellStart"/>
-      <w:r>
-        <w:t>podproblemów</w:t>
-      </w:r>
-      <w:proofErr w:type="spellEnd"/>
-      <w:r>
-        <w:t>:</w:t>
-      </w:r>
-    </w:p>
-    <w:p>
-      <w:pPr>
-        <w:jc w:val="both"/>
-      </w:pPr>
-      <w:r>
-        <w:t>|</w:t>
-      </w:r>
-      <w:proofErr w:type="spellStart"/>
-      <w:r>
+    </w:p>
+    <w:p>
+      <w:pPr>
+        <w:jc w:val="both"/>
+      </w:pPr>
+      <w:r>
+        <w:t>Tablice podproblemów:</w:t>
+      </w:r>
+    </w:p>
+    <w:p>
+      <w:pPr>
+        <w:jc w:val="both"/>
+      </w:pPr>
+      <w:r>
+        <w:t>|inf</w:t>
+      </w:r>
+      <w:r>
+        <w:tab/>
         <w:t>inf</w:t>
       </w:r>
-      <w:proofErr w:type="spellEnd"/>
       <w:r>
         <w:tab/>
-      </w:r>
-      <w:proofErr w:type="spellStart"/>
-      <w:r>
         <w:t>inf</w:t>
       </w:r>
-      <w:proofErr w:type="spellEnd"/>
       <w:r>
         <w:tab/>
-      </w:r>
-      <w:proofErr w:type="spellStart"/>
-      <w:r>
         <w:t>inf</w:t>
       </w:r>
-      <w:proofErr w:type="spellEnd"/>
       <w:r>
         <w:tab/>
-      </w:r>
-      <w:proofErr w:type="spellStart"/>
-      <w:r>
         <w:t>inf</w:t>
       </w:r>
-      <w:proofErr w:type="spellEnd"/>
       <w:r>
         <w:tab/>
-      </w:r>
-      <w:proofErr w:type="spellStart"/>
-      <w:r>
         <w:t>inf</w:t>
       </w:r>
-      <w:proofErr w:type="spellEnd"/>
       <w:r>
         <w:tab/>
-      </w:r>
-      <w:proofErr w:type="spellStart"/>
-      <w:r>
         <w:t>inf</w:t>
       </w:r>
-      <w:proofErr w:type="spellEnd"/>
       <w:r>
         <w:tab/>
-      </w:r>
-      <w:proofErr w:type="spellStart"/>
-      <w:r>
+        <w:t xml:space="preserve">inf| </w:t>
+      </w:r>
+    </w:p>
+    <w:p>
+      <w:pPr>
+        <w:jc w:val="both"/>
+      </w:pPr>
+      <w:r>
+        <w:t>|inf</w:t>
+      </w:r>
+      <w:r>
+        <w:tab/>
         <w:t>inf</w:t>
       </w:r>
-      <w:proofErr w:type="spellEnd"/>
       <w:r>
         <w:tab/>
-      </w:r>
-      <w:proofErr w:type="spellStart"/>
-      <w:r>
         <w:t>inf</w:t>
       </w:r>
-      <w:proofErr w:type="spellEnd"/>
-      <w:r>
-        <w:t xml:space="preserve">| </w:t>
-      </w:r>
-    </w:p>
-    <w:p>
-      <w:pPr>
-        <w:jc w:val="both"/>
-      </w:pPr>
-      <w:r>
-        <w:t>|</w:t>
-      </w:r>
-      <w:proofErr w:type="spellStart"/>
-      <w:r>
-        <w:t>inf</w:t>
-      </w:r>
-      <w:proofErr w:type="spellEnd"/>
-      <w:r>
-        <w:tab/>
-      </w:r>
-      <w:proofErr w:type="spellStart"/>
-      <w:r>
-        <w:t>inf</w:t>
-      </w:r>
-      <w:proofErr w:type="spellEnd"/>
-      <w:r>
-        <w:tab/>
-      </w:r>
-      <w:proofErr w:type="spellStart"/>
-      <w:r>
-        <w:t>inf</w:t>
-      </w:r>
-      <w:proofErr w:type="spellEnd"/>
       <w:r>
         <w:tab/>
         <w:t>178</w:t>
       </w:r>
       <w:r>
         <w:tab/>
-      </w:r>
-      <w:proofErr w:type="spellStart"/>
-      <w:r>
         <w:t>inf</w:t>
       </w:r>
-      <w:proofErr w:type="spellEnd"/>
       <w:r>
         <w:tab/>
-      </w:r>
-      <w:proofErr w:type="spellStart"/>
-      <w:r>
         <w:t>inf</w:t>
       </w:r>
-      <w:proofErr w:type="spellEnd"/>
       <w:r>
         <w:tab/>
-      </w:r>
-      <w:proofErr w:type="spellStart"/>
-      <w:r>
         <w:t>inf</w:t>
       </w:r>
-      <w:proofErr w:type="spellEnd"/>
       <w:r>
         <w:tab/>
-      </w:r>
-      <w:proofErr w:type="spellStart"/>
-      <w:r>
+        <w:t>inf|</w:t>
+      </w:r>
+    </w:p>
+    <w:p>
+      <w:pPr>
+        <w:jc w:val="both"/>
+      </w:pPr>
+      <w:r>
+        <w:t>|inf</w:t>
+      </w:r>
+      <w:r>
+        <w:tab/>
         <w:t>inf</w:t>
       </w:r>
-      <w:proofErr w:type="spellEnd"/>
-      <w:r>
-        <w:t>|</w:t>
-      </w:r>
-    </w:p>
-    <w:p>
-      <w:pPr>
-        <w:jc w:val="both"/>
-      </w:pPr>
-      <w:r>
-        <w:t>|</w:t>
-      </w:r>
-      <w:proofErr w:type="spellStart"/>
-      <w:r>
+      <w:r>
+        <w:tab/>
         <w:t>inf</w:t>
       </w:r>
-      <w:proofErr w:type="spellEnd"/>
       <w:r>
         <w:tab/>
-      </w:r>
-      <w:proofErr w:type="spellStart"/>
-      <w:r>
         <w:t>inf</w:t>
       </w:r>
-      <w:proofErr w:type="spellEnd"/>
       <w:r>
         <w:tab/>
-      </w:r>
-      <w:proofErr w:type="spellStart"/>
-      <w:r>
         <w:t>inf</w:t>
       </w:r>
-      <w:proofErr w:type="spellEnd"/>
       <w:r>
         <w:tab/>
-      </w:r>
-      <w:proofErr w:type="spellStart"/>
-      <w:r>
+        <w:t>68</w:t>
+      </w:r>
+      <w:r>
+        <w:tab/>
         <w:t>inf</w:t>
       </w:r>
-      <w:proofErr w:type="spellEnd"/>
       <w:r>
         <w:tab/>
-      </w:r>
-      <w:proofErr w:type="spellStart"/>
-      <w:r>
+        <w:t>inf|</w:t>
+      </w:r>
+    </w:p>
+    <w:p>
+      <w:pPr>
+        <w:jc w:val="both"/>
+      </w:pPr>
+    </w:p>
+    <w:p>
+      <w:pPr>
+        <w:jc w:val="both"/>
+        <w:rPr>
+          <w:b/>
+          <w:bCs/>
+        </w:rPr>
+      </w:pPr>
+      <w:r>
+        <w:t xml:space="preserve">Wracam do wierzchołka </w:t>
+      </w:r>
+      <w:r>
+        <w:rPr>
+          <w:b/>
+          <w:bCs/>
+        </w:rPr>
+        <w:t>0:</w:t>
+      </w:r>
+    </w:p>
+    <w:p>
+      <w:pPr>
+        <w:ind w:firstLine="708"/>
+        <w:jc w:val="both"/>
+      </w:pPr>
+      <w:r>
+        <w:t xml:space="preserve">Wartość podproblemu = macierzKosztów[0][2] + obliczenie kosztu(1, 101 = 5) = 79 + 68 = </w:t>
+      </w:r>
+      <w:r>
+        <w:rPr>
+          <w:b/>
+          <w:bCs/>
+        </w:rPr>
+        <w:t>147</w:t>
+      </w:r>
+    </w:p>
+    <w:p>
+      <w:pPr>
+        <w:jc w:val="both"/>
+        <w:rPr>
+          <w:b/>
+          <w:bCs/>
+        </w:rPr>
+      </w:pPr>
+      <w:r>
+        <w:t xml:space="preserve">Podproblem[0][1] = </w:t>
+      </w:r>
+      <w:r>
+        <w:rPr>
+          <w:b/>
+          <w:bCs/>
+        </w:rPr>
+        <w:t>147</w:t>
+      </w:r>
+    </w:p>
+    <w:p>
+      <w:pPr>
+        <w:jc w:val="both"/>
+      </w:pPr>
+    </w:p>
+    <w:p>
+      <w:pPr>
+        <w:jc w:val="both"/>
+      </w:pPr>
+      <w:r>
+        <w:t>Tablice podproblemów:</w:t>
+      </w:r>
+    </w:p>
+    <w:p>
+      <w:pPr>
+        <w:jc w:val="both"/>
+      </w:pPr>
+      <w:r>
+        <w:t>|inf</w:t>
+      </w:r>
+      <w:r>
+        <w:tab/>
+        <w:t>147</w:t>
+      </w:r>
+      <w:r>
+        <w:tab/>
         <w:t>inf</w:t>
       </w:r>
-      <w:proofErr w:type="spellEnd"/>
       <w:r>
         <w:tab/>
-      </w:r>
-      <w:r>
-        <w:t>68</w:t>
+        <w:t>inf</w:t>
       </w:r>
       <w:r>
         <w:tab/>
-      </w:r>
-      <w:proofErr w:type="spellStart"/>
-      <w:r>
         <w:t>inf</w:t>
       </w:r>
-      <w:proofErr w:type="spellEnd"/>
       <w:r>
         <w:tab/>
-      </w:r>
-      <w:proofErr w:type="spellStart"/>
-      <w:r>
         <w:t>inf</w:t>
       </w:r>
-      <w:proofErr w:type="spellEnd"/>
-      <w:r>
-        <w:t>|</w:t>
-      </w:r>
-    </w:p>
-    <w:p>
-      <w:pPr>
-        <w:jc w:val="both"/>
-      </w:pPr>
-    </w:p>
-    <w:p>
-      <w:pPr>
-        <w:jc w:val="both"/>
-        <w:rPr>
-          <w:b/>
-          <w:bCs/>
-        </w:rPr>
-      </w:pPr>
-      <w:r>
-        <w:t xml:space="preserve">Wracam do wierzchołka </w:t>
-      </w:r>
-      <w:r>
-        <w:rPr>
-          <w:b/>
-          <w:bCs/>
-        </w:rPr>
-        <w:t>0:</w:t>
-      </w:r>
-    </w:p>
-    <w:p>
-      <w:pPr>
-        <w:ind w:firstLine="708"/>
-        <w:jc w:val="both"/>
-      </w:pPr>
-      <w:r>
-        <w:t>Wartość p</w:t>
-      </w:r>
-      <w:proofErr w:type="spellStart"/>
-      <w:r>
-        <w:t>odproblemu</w:t>
-      </w:r>
-      <w:proofErr w:type="spellEnd"/>
-      <w:r>
-        <w:t xml:space="preserve"> = </w:t>
-      </w:r>
-      <w:proofErr w:type="spellStart"/>
-      <w:r>
-        <w:t>macierzKosztów</w:t>
-      </w:r>
-      <w:proofErr w:type="spellEnd"/>
-      <w:r>
-        <w:t>[0][</w:t>
-      </w:r>
-      <w:r>
-        <w:t>2</w:t>
-      </w:r>
-      <w:r>
-        <w:t xml:space="preserve">] + obliczenie kosztu(1, </w:t>
-      </w:r>
-      <w:r>
-        <w:t>10</w:t>
-      </w:r>
-      <w:r>
-        <w:t xml:space="preserve">1 = </w:t>
-      </w:r>
-      <w:r>
-        <w:t>5</w:t>
-      </w:r>
-      <w:r>
-        <w:t xml:space="preserve">) = </w:t>
-      </w:r>
-      <w:r>
-        <w:t xml:space="preserve">79 + 68 = </w:t>
-      </w:r>
-      <w:r>
-        <w:rPr>
-          <w:b/>
-          <w:bCs/>
-        </w:rPr>
-        <w:t>147</w:t>
-      </w:r>
-    </w:p>
-    <w:p>
-      <w:pPr>
-        <w:jc w:val="both"/>
-        <w:rPr>
-          <w:b/>
-          <w:bCs/>
-        </w:rPr>
-      </w:pPr>
-      <w:proofErr w:type="spellStart"/>
-      <w:r>
-        <w:t>Podproblem</w:t>
-      </w:r>
-      <w:proofErr w:type="spellEnd"/>
-      <w:r>
-        <w:t xml:space="preserve">[0][1] = </w:t>
-      </w:r>
-      <w:r>
-        <w:rPr>
-          <w:b/>
-          <w:bCs/>
-        </w:rPr>
-        <w:t>147</w:t>
-      </w:r>
-    </w:p>
-    <w:p>
-      <w:pPr>
-        <w:jc w:val="both"/>
-      </w:pPr>
-    </w:p>
-    <w:p>
-      <w:pPr>
-        <w:jc w:val="both"/>
-      </w:pPr>
-      <w:r>
-        <w:t xml:space="preserve">Tablice </w:t>
-      </w:r>
-      <w:proofErr w:type="spellStart"/>
-      <w:r>
-        <w:t>podproblemów</w:t>
-      </w:r>
-      <w:proofErr w:type="spellEnd"/>
-      <w:r>
-        <w:t>:</w:t>
-      </w:r>
-    </w:p>
-    <w:p>
-      <w:pPr>
-        <w:jc w:val="both"/>
-      </w:pPr>
-      <w:r>
-        <w:t>|</w:t>
-      </w:r>
-      <w:proofErr w:type="spellStart"/>
-      <w:r>
+      <w:r>
+        <w:tab/>
         <w:t>inf</w:t>
       </w:r>
-      <w:proofErr w:type="spellEnd"/>
       <w:r>
         <w:tab/>
-      </w:r>
-      <w:r>
-        <w:t>147</w:t>
+        <w:t xml:space="preserve">inf| </w:t>
+      </w:r>
+    </w:p>
+    <w:p>
+      <w:pPr>
+        <w:jc w:val="both"/>
+      </w:pPr>
+      <w:r>
+        <w:t>|inf</w:t>
       </w:r>
       <w:r>
         <w:tab/>
-      </w:r>
-      <w:proofErr w:type="spellStart"/>
-      <w:r>
         <w:t>inf</w:t>
       </w:r>
-      <w:proofErr w:type="spellEnd"/>
       <w:r>
         <w:tab/>
-      </w:r>
-      <w:proofErr w:type="spellStart"/>
-      <w:r>
         <w:t>inf</w:t>
       </w:r>
-      <w:proofErr w:type="spellEnd"/>
-      <w:r>
-        <w:tab/>
-      </w:r>
-      <w:proofErr w:type="spellStart"/>
-      <w:r>
-        <w:t>inf</w:t>
-      </w:r>
-      <w:proofErr w:type="spellEnd"/>
-      <w:r>
-        <w:tab/>
-      </w:r>
-      <w:proofErr w:type="spellStart"/>
-      <w:r>
-        <w:t>inf</w:t>
-      </w:r>
-      <w:proofErr w:type="spellEnd"/>
-      <w:r>
-        <w:tab/>
-      </w:r>
-      <w:proofErr w:type="spellStart"/>
-      <w:r>
-        <w:t>inf</w:t>
-      </w:r>
-      <w:proofErr w:type="spellEnd"/>
-      <w:r>
-        <w:tab/>
-      </w:r>
-      <w:proofErr w:type="spellStart"/>
-      <w:r>
-        <w:t>inf</w:t>
-      </w:r>
-      <w:proofErr w:type="spellEnd"/>
-      <w:r>
-        <w:t xml:space="preserve">| </w:t>
-      </w:r>
-    </w:p>
-    <w:p>
-      <w:pPr>
-        <w:jc w:val="both"/>
-      </w:pPr>
-      <w:r>
-        <w:t>|</w:t>
-      </w:r>
-      <w:proofErr w:type="spellStart"/>
-      <w:r>
-        <w:t>inf</w:t>
-      </w:r>
-      <w:proofErr w:type="spellEnd"/>
-      <w:r>
-        <w:tab/>
-      </w:r>
-      <w:proofErr w:type="spellStart"/>
-      <w:r>
-        <w:t>inf</w:t>
-      </w:r>
-      <w:proofErr w:type="spellEnd"/>
-      <w:r>
-        <w:tab/>
-      </w:r>
-      <w:proofErr w:type="spellStart"/>
-      <w:r>
-        <w:t>inf</w:t>
-      </w:r>
-      <w:proofErr w:type="spellEnd"/>
       <w:r>
         <w:tab/>
         <w:t>178</w:t>
       </w:r>
       <w:r>
         <w:tab/>
-      </w:r>
-      <w:proofErr w:type="spellStart"/>
-      <w:r>
         <w:t>inf</w:t>
       </w:r>
-      <w:proofErr w:type="spellEnd"/>
       <w:r>
         <w:tab/>
-      </w:r>
-      <w:proofErr w:type="spellStart"/>
-      <w:r>
         <w:t>inf</w:t>
       </w:r>
-      <w:proofErr w:type="spellEnd"/>
       <w:r>
         <w:tab/>
-      </w:r>
-      <w:proofErr w:type="spellStart"/>
-      <w:r>
         <w:t>inf</w:t>
       </w:r>
-      <w:proofErr w:type="spellEnd"/>
       <w:r>
         <w:tab/>
-      </w:r>
-      <w:proofErr w:type="spellStart"/>
-      <w:r>
+        <w:t>inf|</w:t>
+      </w:r>
+    </w:p>
+    <w:p>
+      <w:pPr>
+        <w:jc w:val="both"/>
+      </w:pPr>
+      <w:r>
+        <w:t>|inf</w:t>
+      </w:r>
+      <w:r>
+        <w:tab/>
         <w:t>inf</w:t>
       </w:r>
-      <w:proofErr w:type="spellEnd"/>
-      <w:r>
-        <w:t>|</w:t>
-      </w:r>
-    </w:p>
-    <w:p>
-      <w:pPr>
-        <w:jc w:val="both"/>
-      </w:pPr>
-      <w:r>
-        <w:t>|</w:t>
-      </w:r>
-      <w:proofErr w:type="spellStart"/>
-      <w:r>
+      <w:r>
+        <w:tab/>
         <w:t>inf</w:t>
       </w:r>
-      <w:proofErr w:type="spellEnd"/>
       <w:r>
         <w:tab/>
-      </w:r>
-      <w:proofErr w:type="spellStart"/>
-      <w:r>
         <w:t>inf</w:t>
       </w:r>
-      <w:proofErr w:type="spellEnd"/>
       <w:r>
         <w:tab/>
-      </w:r>
-      <w:proofErr w:type="spellStart"/>
-      <w:r>
         <w:t>inf</w:t>
       </w:r>
-      <w:proofErr w:type="spellEnd"/>
-      <w:r>
-        <w:tab/>
-      </w:r>
-      <w:proofErr w:type="spellStart"/>
-      <w:r>
-        <w:t>inf</w:t>
-      </w:r>
-      <w:proofErr w:type="spellEnd"/>
-      <w:r>
-        <w:tab/>
-      </w:r>
-      <w:proofErr w:type="spellStart"/>
-      <w:r>
-        <w:t>inf</w:t>
-      </w:r>
-      <w:proofErr w:type="spellEnd"/>
       <w:r>
         <w:tab/>
         <w:t>68</w:t>
       </w:r>
       <w:r>
         <w:tab/>
-      </w:r>
-      <w:proofErr w:type="spellStart"/>
-      <w:r>
         <w:t>inf</w:t>
       </w:r>
-      <w:proofErr w:type="spellEnd"/>
       <w:r>
         <w:tab/>
-      </w:r>
-      <w:proofErr w:type="spellStart"/>
-      <w:r>
-        <w:t>inf</w:t>
-      </w:r>
-      <w:proofErr w:type="spellEnd"/>
-      <w:r>
-        <w:t>|</w:t>
+        <w:t>inf|</w:t>
       </w:r>
     </w:p>
     <w:p>
@@ -3881,6 +3787,10 @@
     <w:p>
       <w:pPr>
         <w:jc w:val="both"/>
+        <w:rPr>
+          <w:b/>
+          <w:bCs/>
+        </w:rPr>
       </w:pPr>
       <w:r>
         <w:t xml:space="preserve">Najkrótsza droga: </w:t>
@@ -3892,6 +3802,88 @@
         </w:rPr>
         <w:t>0 -&gt; 2 -&gt; 1 -&gt; 0.</w:t>
       </w:r>
+    </w:p>
+    <w:p>
+      <w:pPr>
+        <w:jc w:val="both"/>
+        <w:rPr>
+          <w:b/>
+          <w:bCs/>
+        </w:rPr>
+      </w:pPr>
+    </w:p>
+    <w:p>
+      <w:pPr>
+        <w:jc w:val="both"/>
+        <w:rPr>
+          <w:b/>
+          <w:bCs/>
+        </w:rPr>
+      </w:pPr>
+    </w:p>
+    <w:p>
+      <w:pPr>
+        <w:jc w:val="both"/>
+        <w:rPr>
+          <w:b/>
+          <w:bCs/>
+        </w:rPr>
+      </w:pPr>
+    </w:p>
+    <w:p>
+      <w:pPr>
+        <w:jc w:val="both"/>
+        <w:rPr>
+          <w:b/>
+          <w:bCs/>
+        </w:rPr>
+      </w:pPr>
+    </w:p>
+    <w:p>
+      <w:pPr>
+        <w:jc w:val="both"/>
+        <w:rPr>
+          <w:b/>
+          <w:bCs/>
+        </w:rPr>
+      </w:pPr>
+    </w:p>
+    <w:p>
+      <w:pPr>
+        <w:jc w:val="both"/>
+        <w:rPr>
+          <w:b/>
+          <w:bCs/>
+        </w:rPr>
+      </w:pPr>
+    </w:p>
+    <w:p>
+      <w:pPr>
+        <w:jc w:val="both"/>
+        <w:rPr>
+          <w:b/>
+          <w:bCs/>
+        </w:rPr>
+      </w:pPr>
+    </w:p>
+    <w:p>
+      <w:pPr>
+        <w:jc w:val="both"/>
+        <w:rPr>
+          <w:b/>
+          <w:bCs/>
+        </w:rPr>
+      </w:pPr>
+    </w:p>
+    <w:p>
+      <w:pPr>
+        <w:jc w:val="both"/>
+      </w:pPr>
+    </w:p>
+    <w:p>
+      <w:pPr>
+        <w:jc w:val="both"/>
+      </w:pPr>
     </w:p>
     <w:p>
       <w:pPr>
@@ -3910,6 +3902,7 @@
           <w:sz w:val="26"/>
           <w:szCs w:val="26"/>
         </w:rPr>
+        <w:lastRenderedPageBreak/>
         <w:t>3.2.3. Wyniki pomiarów metody programowania dynamicznego.</w:t>
       </w:r>
     </w:p>
@@ -3918,7 +3911,6 @@
         <w:t>Poniżej zostały przedstawione pomiary czasowe dla programowania dynamicznego:</w:t>
       </w:r>
     </w:p>
-    <w:p/>
     <w:p>
       <w:pPr>
         <w:jc w:val="center"/>
@@ -3963,13 +3955,16 @@
         <w:tblLook w:val="04A0" w:firstRow="1" w:lastRow="0" w:firstColumn="1" w:lastColumn="0" w:noHBand="0" w:noVBand="1"/>
       </w:tblPr>
       <w:tblGrid>
-        <w:gridCol w:w="5228"/>
-        <w:gridCol w:w="5228"/>
+        <w:gridCol w:w="1834"/>
+        <w:gridCol w:w="2434"/>
+        <w:gridCol w:w="1721"/>
+        <w:gridCol w:w="2034"/>
+        <w:gridCol w:w="2433"/>
       </w:tblGrid>
       <w:tr>
         <w:tc>
           <w:tcPr>
-            <w:tcW w:w="5228" w:type="dxa"/>
+            <w:tcW w:w="1834" w:type="dxa"/>
           </w:tcPr>
           <w:p>
             <w:pPr>
@@ -3982,13 +3977,13 @@
               <w:rPr>
                 <w:b/>
               </w:rPr>
-              <w:t>Liczba wierzchołków grafu</w:t>
-            </w:r>
-          </w:p>
-        </w:tc>
-        <w:tc>
-          <w:tcPr>
-            <w:tcW w:w="5228" w:type="dxa"/>
+              <w:t>Nazwa pliku</w:t>
+            </w:r>
+          </w:p>
+        </w:tc>
+        <w:tc>
+          <w:tcPr>
+            <w:tcW w:w="2434" w:type="dxa"/>
           </w:tcPr>
           <w:p>
             <w:pPr>
@@ -4001,6 +3996,63 @@
               <w:rPr>
                 <w:b/>
               </w:rPr>
+              <w:t>Liczba wierzchołków grafu</w:t>
+            </w:r>
+          </w:p>
+        </w:tc>
+        <w:tc>
+          <w:tcPr>
+            <w:tcW w:w="1721" w:type="dxa"/>
+          </w:tcPr>
+          <w:p>
+            <w:pPr>
+              <w:jc w:val="center"/>
+              <w:rPr>
+                <w:b/>
+              </w:rPr>
+            </w:pPr>
+            <w:r>
+              <w:rPr>
+                <w:b/>
+              </w:rPr>
+              <w:t>Optymalny koszt cyklu Hamiltona</w:t>
+            </w:r>
+          </w:p>
+        </w:tc>
+        <w:tc>
+          <w:tcPr>
+            <w:tcW w:w="2034" w:type="dxa"/>
+          </w:tcPr>
+          <w:p>
+            <w:pPr>
+              <w:jc w:val="center"/>
+              <w:rPr>
+                <w:b/>
+              </w:rPr>
+            </w:pPr>
+            <w:r>
+              <w:rPr>
+                <w:b/>
+              </w:rPr>
+              <w:t>Uzyskana waga cyklu</w:t>
+            </w:r>
+          </w:p>
+        </w:tc>
+        <w:tc>
+          <w:tcPr>
+            <w:tcW w:w="2433" w:type="dxa"/>
+          </w:tcPr>
+          <w:p>
+            <w:pPr>
+              <w:jc w:val="center"/>
+              <w:rPr>
+                <w:b/>
+              </w:rPr>
+            </w:pPr>
+            <w:r>
+              <w:rPr>
+                <w:b/>
+              </w:rPr>
               <w:t>Średni czas wykonywania algorytmu w [ms]</w:t>
             </w:r>
           </w:p>
@@ -4009,27 +4061,66 @@
       <w:tr>
         <w:tc>
           <w:tcPr>
-            <w:tcW w:w="5228" w:type="dxa"/>
+            <w:tcW w:w="1834" w:type="dxa"/>
           </w:tcPr>
           <w:p>
             <w:pPr>
               <w:jc w:val="center"/>
             </w:pPr>
             <w:r>
-              <w:t>3</w:t>
-            </w:r>
-          </w:p>
-        </w:tc>
-        <w:tc>
-          <w:tcPr>
-            <w:tcW w:w="5228" w:type="dxa"/>
+              <w:t>tsp_14.txt</w:t>
+            </w:r>
+          </w:p>
+        </w:tc>
+        <w:tc>
+          <w:tcPr>
+            <w:tcW w:w="2434" w:type="dxa"/>
           </w:tcPr>
           <w:p>
             <w:pPr>
               <w:jc w:val="center"/>
             </w:pPr>
             <w:r>
-              <w:t>0,0004146</w:t>
+              <w:t>14</w:t>
+            </w:r>
+          </w:p>
+        </w:tc>
+        <w:tc>
+          <w:tcPr>
+            <w:tcW w:w="1721" w:type="dxa"/>
+          </w:tcPr>
+          <w:p>
+            <w:pPr>
+              <w:jc w:val="center"/>
+            </w:pPr>
+            <w:r>
+              <w:t>282</w:t>
+            </w:r>
+          </w:p>
+        </w:tc>
+        <w:tc>
+          <w:tcPr>
+            <w:tcW w:w="2034" w:type="dxa"/>
+          </w:tcPr>
+          <w:p>
+            <w:pPr>
+              <w:jc w:val="center"/>
+            </w:pPr>
+            <w:r>
+              <w:t>282</w:t>
+            </w:r>
+          </w:p>
+        </w:tc>
+        <w:tc>
+          <w:tcPr>
+            <w:tcW w:w="2433" w:type="dxa"/>
+          </w:tcPr>
+          <w:p>
+            <w:pPr>
+              <w:jc w:val="center"/>
+            </w:pPr>
+            <w:r>
+              <w:t>6.3360164</w:t>
             </w:r>
           </w:p>
         </w:tc>
@@ -4037,27 +4128,66 @@
       <w:tr>
         <w:tc>
           <w:tcPr>
-            <w:tcW w:w="5228" w:type="dxa"/>
+            <w:tcW w:w="1834" w:type="dxa"/>
           </w:tcPr>
           <w:p>
             <w:pPr>
               <w:jc w:val="center"/>
             </w:pPr>
             <w:r>
-              <w:t>4</w:t>
-            </w:r>
-          </w:p>
-        </w:tc>
-        <w:tc>
-          <w:tcPr>
-            <w:tcW w:w="5228" w:type="dxa"/>
+              <w:t>tsp_15.txt</w:t>
+            </w:r>
+          </w:p>
+        </w:tc>
+        <w:tc>
+          <w:tcPr>
+            <w:tcW w:w="2434" w:type="dxa"/>
           </w:tcPr>
           <w:p>
             <w:pPr>
               <w:jc w:val="center"/>
             </w:pPr>
             <w:r>
-              <w:t>0,0005627</w:t>
+              <w:t>15</w:t>
+            </w:r>
+          </w:p>
+        </w:tc>
+        <w:tc>
+          <w:tcPr>
+            <w:tcW w:w="1721" w:type="dxa"/>
+          </w:tcPr>
+          <w:p>
+            <w:pPr>
+              <w:jc w:val="center"/>
+            </w:pPr>
+            <w:r>
+              <w:t>291</w:t>
+            </w:r>
+          </w:p>
+        </w:tc>
+        <w:tc>
+          <w:tcPr>
+            <w:tcW w:w="2034" w:type="dxa"/>
+          </w:tcPr>
+          <w:p>
+            <w:pPr>
+              <w:jc w:val="center"/>
+            </w:pPr>
+            <w:r>
+              <w:t>291</w:t>
+            </w:r>
+          </w:p>
+        </w:tc>
+        <w:tc>
+          <w:tcPr>
+            <w:tcW w:w="2433" w:type="dxa"/>
+          </w:tcPr>
+          <w:p>
+            <w:pPr>
+              <w:jc w:val="center"/>
+            </w:pPr>
+            <w:r>
+              <w:t>14.3460906</w:t>
             </w:r>
           </w:p>
         </w:tc>
@@ -4065,27 +4195,66 @@
       <w:tr>
         <w:tc>
           <w:tcPr>
-            <w:tcW w:w="5228" w:type="dxa"/>
+            <w:tcW w:w="1834" w:type="dxa"/>
           </w:tcPr>
           <w:p>
             <w:pPr>
               <w:jc w:val="center"/>
             </w:pPr>
             <w:r>
-              <w:t>6 (wariant 6_1)</w:t>
-            </w:r>
-          </w:p>
-        </w:tc>
-        <w:tc>
-          <w:tcPr>
-            <w:tcW w:w="5228" w:type="dxa"/>
+              <w:t>data16.txt</w:t>
+            </w:r>
+          </w:p>
+        </w:tc>
+        <w:tc>
+          <w:tcPr>
+            <w:tcW w:w="2434" w:type="dxa"/>
           </w:tcPr>
           <w:p>
             <w:pPr>
               <w:jc w:val="center"/>
             </w:pPr>
             <w:r>
-              <w:t>0,0007599</w:t>
+              <w:t>16</w:t>
+            </w:r>
+          </w:p>
+        </w:tc>
+        <w:tc>
+          <w:tcPr>
+            <w:tcW w:w="1721" w:type="dxa"/>
+          </w:tcPr>
+          <w:p>
+            <w:pPr>
+              <w:jc w:val="center"/>
+            </w:pPr>
+            <w:r>
+              <w:t>156</w:t>
+            </w:r>
+          </w:p>
+        </w:tc>
+        <w:tc>
+          <w:tcPr>
+            <w:tcW w:w="2034" w:type="dxa"/>
+          </w:tcPr>
+          <w:p>
+            <w:pPr>
+              <w:jc w:val="center"/>
+            </w:pPr>
+            <w:r>
+              <w:t>156</w:t>
+            </w:r>
+          </w:p>
+        </w:tc>
+        <w:tc>
+          <w:tcPr>
+            <w:tcW w:w="2433" w:type="dxa"/>
+          </w:tcPr>
+          <w:p>
+            <w:pPr>
+              <w:jc w:val="center"/>
+            </w:pPr>
+            <w:r>
+              <w:t>35.7130162</w:t>
             </w:r>
           </w:p>
         </w:tc>
@@ -4093,27 +4262,66 @@
       <w:tr>
         <w:tc>
           <w:tcPr>
-            <w:tcW w:w="5228" w:type="dxa"/>
+            <w:tcW w:w="1834" w:type="dxa"/>
           </w:tcPr>
           <w:p>
             <w:pPr>
               <w:jc w:val="center"/>
             </w:pPr>
             <w:r>
-              <w:t>6 (wariant 6_2)</w:t>
-            </w:r>
-          </w:p>
-        </w:tc>
-        <w:tc>
-          <w:tcPr>
-            <w:tcW w:w="5228" w:type="dxa"/>
+              <w:t>br17.atsp</w:t>
+            </w:r>
+          </w:p>
+        </w:tc>
+        <w:tc>
+          <w:tcPr>
+            <w:tcW w:w="2434" w:type="dxa"/>
           </w:tcPr>
           <w:p>
             <w:pPr>
               <w:jc w:val="center"/>
             </w:pPr>
             <w:r>
-              <w:t>0,0008576</w:t>
+              <w:t>17</w:t>
+            </w:r>
+          </w:p>
+        </w:tc>
+        <w:tc>
+          <w:tcPr>
+            <w:tcW w:w="1721" w:type="dxa"/>
+          </w:tcPr>
+          <w:p>
+            <w:pPr>
+              <w:jc w:val="center"/>
+            </w:pPr>
+            <w:r>
+              <w:t>39</w:t>
+            </w:r>
+          </w:p>
+        </w:tc>
+        <w:tc>
+          <w:tcPr>
+            <w:tcW w:w="2034" w:type="dxa"/>
+          </w:tcPr>
+          <w:p>
+            <w:pPr>
+              <w:jc w:val="center"/>
+            </w:pPr>
+            <w:r>
+              <w:t>39</w:t>
+            </w:r>
+          </w:p>
+        </w:tc>
+        <w:tc>
+          <w:tcPr>
+            <w:tcW w:w="2433" w:type="dxa"/>
+          </w:tcPr>
+          <w:p>
+            <w:pPr>
+              <w:jc w:val="center"/>
+            </w:pPr>
+            <w:r>
+              <w:t>95.507767</w:t>
             </w:r>
           </w:p>
         </w:tc>
@@ -4121,27 +4329,66 @@
       <w:tr>
         <w:tc>
           <w:tcPr>
-            <w:tcW w:w="5228" w:type="dxa"/>
+            <w:tcW w:w="1834" w:type="dxa"/>
           </w:tcPr>
           <w:p>
             <w:pPr>
               <w:jc w:val="center"/>
             </w:pPr>
             <w:r>
-              <w:t>10</w:t>
-            </w:r>
-          </w:p>
-        </w:tc>
-        <w:tc>
-          <w:tcPr>
-            <w:tcW w:w="5228" w:type="dxa"/>
+              <w:t>data18.txt</w:t>
+            </w:r>
+          </w:p>
+        </w:tc>
+        <w:tc>
+          <w:tcPr>
+            <w:tcW w:w="2434" w:type="dxa"/>
           </w:tcPr>
           <w:p>
             <w:pPr>
               <w:jc w:val="center"/>
             </w:pPr>
             <w:r>
-              <w:t>0,0030104</w:t>
+              <w:t>18</w:t>
+            </w:r>
+          </w:p>
+        </w:tc>
+        <w:tc>
+          <w:tcPr>
+            <w:tcW w:w="1721" w:type="dxa"/>
+          </w:tcPr>
+          <w:p>
+            <w:pPr>
+              <w:jc w:val="center"/>
+            </w:pPr>
+            <w:r>
+              <w:t>187</w:t>
+            </w:r>
+          </w:p>
+        </w:tc>
+        <w:tc>
+          <w:tcPr>
+            <w:tcW w:w="2034" w:type="dxa"/>
+          </w:tcPr>
+          <w:p>
+            <w:pPr>
+              <w:jc w:val="center"/>
+            </w:pPr>
+            <w:r>
+              <w:t>187</w:t>
+            </w:r>
+          </w:p>
+        </w:tc>
+        <w:tc>
+          <w:tcPr>
+            <w:tcW w:w="2433" w:type="dxa"/>
+          </w:tcPr>
+          <w:p>
+            <w:pPr>
+              <w:jc w:val="center"/>
+            </w:pPr>
+            <w:r>
+              <w:t>274.838689</w:t>
             </w:r>
           </w:p>
         </w:tc>
@@ -4149,27 +4396,72 @@
       <w:tr>
         <w:tc>
           <w:tcPr>
-            <w:tcW w:w="5228" w:type="dxa"/>
-          </w:tcPr>
-          <w:p>
-            <w:pPr>
+            <w:tcW w:w="1834" w:type="dxa"/>
+          </w:tcPr>
+          <w:p>
+            <w:pPr>
+              <w:tabs>
+                <w:tab w:val="left" w:pos="2970"/>
+              </w:tabs>
               <w:jc w:val="center"/>
             </w:pPr>
             <w:r>
-              <w:t>12</w:t>
-            </w:r>
-          </w:p>
-        </w:tc>
-        <w:tc>
-          <w:tcPr>
-            <w:tcW w:w="5228" w:type="dxa"/>
-          </w:tcPr>
-          <w:p>
-            <w:pPr>
+              <w:t>tsp_20.txt</w:t>
+            </w:r>
+          </w:p>
+        </w:tc>
+        <w:tc>
+          <w:tcPr>
+            <w:tcW w:w="2434" w:type="dxa"/>
+          </w:tcPr>
+          <w:p>
+            <w:pPr>
+              <w:tabs>
+                <w:tab w:val="left" w:pos="2970"/>
+              </w:tabs>
               <w:jc w:val="center"/>
             </w:pPr>
             <w:r>
-              <w:t>0,0114343</w:t>
+              <w:t>20</w:t>
+            </w:r>
+          </w:p>
+        </w:tc>
+        <w:tc>
+          <w:tcPr>
+            <w:tcW w:w="1721" w:type="dxa"/>
+          </w:tcPr>
+          <w:p>
+            <w:pPr>
+              <w:jc w:val="center"/>
+            </w:pPr>
+            <w:r>
+              <w:t>20</w:t>
+            </w:r>
+          </w:p>
+        </w:tc>
+        <w:tc>
+          <w:tcPr>
+            <w:tcW w:w="2034" w:type="dxa"/>
+          </w:tcPr>
+          <w:p>
+            <w:pPr>
+              <w:jc w:val="center"/>
+            </w:pPr>
+            <w:r>
+              <w:t>20</w:t>
+            </w:r>
+          </w:p>
+        </w:tc>
+        <w:tc>
+          <w:tcPr>
+            <w:tcW w:w="2433" w:type="dxa"/>
+          </w:tcPr>
+          <w:p>
+            <w:pPr>
+              <w:jc w:val="center"/>
+            </w:pPr>
+            <w:r>
+              <w:t>1415.76021</w:t>
             </w:r>
           </w:p>
         </w:tc>
@@ -4177,27 +4469,72 @@
       <w:tr>
         <w:tc>
           <w:tcPr>
-            <w:tcW w:w="5228" w:type="dxa"/>
-          </w:tcPr>
-          <w:p>
-            <w:pPr>
+            <w:tcW w:w="1834" w:type="dxa"/>
+          </w:tcPr>
+          <w:p>
+            <w:pPr>
+              <w:tabs>
+                <w:tab w:val="left" w:pos="2970"/>
+              </w:tabs>
               <w:jc w:val="center"/>
             </w:pPr>
             <w:r>
-              <w:t>13</w:t>
-            </w:r>
-          </w:p>
-        </w:tc>
-        <w:tc>
-          <w:tcPr>
-            <w:tcW w:w="5228" w:type="dxa"/>
-          </w:tcPr>
-          <w:p>
-            <w:pPr>
+              <w:t>gr21.tsp</w:t>
+            </w:r>
+          </w:p>
+        </w:tc>
+        <w:tc>
+          <w:tcPr>
+            <w:tcW w:w="2434" w:type="dxa"/>
+          </w:tcPr>
+          <w:p>
+            <w:pPr>
+              <w:tabs>
+                <w:tab w:val="left" w:pos="2970"/>
+              </w:tabs>
               <w:jc w:val="center"/>
             </w:pPr>
             <w:r>
-              <w:t>0,022906</w:t>
+              <w:t>21</w:t>
+            </w:r>
+          </w:p>
+        </w:tc>
+        <w:tc>
+          <w:tcPr>
+            <w:tcW w:w="1721" w:type="dxa"/>
+          </w:tcPr>
+          <w:p>
+            <w:pPr>
+              <w:jc w:val="center"/>
+            </w:pPr>
+            <w:r>
+              <w:t>2707</w:t>
+            </w:r>
+          </w:p>
+        </w:tc>
+        <w:tc>
+          <w:tcPr>
+            <w:tcW w:w="2034" w:type="dxa"/>
+          </w:tcPr>
+          <w:p>
+            <w:pPr>
+              <w:jc w:val="center"/>
+            </w:pPr>
+            <w:r>
+              <w:t>2707</w:t>
+            </w:r>
+          </w:p>
+        </w:tc>
+        <w:tc>
+          <w:tcPr>
+            <w:tcW w:w="2433" w:type="dxa"/>
+          </w:tcPr>
+          <w:p>
+            <w:pPr>
+              <w:jc w:val="center"/>
+            </w:pPr>
+            <w:r>
+              <w:t>3430.76272</w:t>
             </w:r>
           </w:p>
         </w:tc>
@@ -4205,27 +4542,72 @@
       <w:tr>
         <w:tc>
           <w:tcPr>
-            <w:tcW w:w="5228" w:type="dxa"/>
-          </w:tcPr>
-          <w:p>
-            <w:pPr>
+            <w:tcW w:w="1834" w:type="dxa"/>
+          </w:tcPr>
+          <w:p>
+            <w:pPr>
+              <w:tabs>
+                <w:tab w:val="left" w:pos="2970"/>
+              </w:tabs>
               <w:jc w:val="center"/>
             </w:pPr>
             <w:r>
-              <w:t>14</w:t>
-            </w:r>
-          </w:p>
-        </w:tc>
-        <w:tc>
-          <w:tcPr>
-            <w:tcW w:w="5228" w:type="dxa"/>
-          </w:tcPr>
-          <w:p>
-            <w:pPr>
+              <w:t>tsp_22.txt</w:t>
+            </w:r>
+          </w:p>
+        </w:tc>
+        <w:tc>
+          <w:tcPr>
+            <w:tcW w:w="2434" w:type="dxa"/>
+          </w:tcPr>
+          <w:p>
+            <w:pPr>
+              <w:tabs>
+                <w:tab w:val="left" w:pos="2970"/>
+              </w:tabs>
               <w:jc w:val="center"/>
             </w:pPr>
             <w:r>
-              <w:t>0,051386</w:t>
+              <w:t>22</w:t>
+            </w:r>
+          </w:p>
+        </w:tc>
+        <w:tc>
+          <w:tcPr>
+            <w:tcW w:w="1721" w:type="dxa"/>
+          </w:tcPr>
+          <w:p>
+            <w:pPr>
+              <w:jc w:val="center"/>
+            </w:pPr>
+            <w:r>
+              <w:t>22</w:t>
+            </w:r>
+          </w:p>
+        </w:tc>
+        <w:tc>
+          <w:tcPr>
+            <w:tcW w:w="2034" w:type="dxa"/>
+          </w:tcPr>
+          <w:p>
+            <w:pPr>
+              <w:jc w:val="center"/>
+            </w:pPr>
+            <w:r>
+              <w:t>22</w:t>
+            </w:r>
+          </w:p>
+        </w:tc>
+        <w:tc>
+          <w:tcPr>
+            <w:tcW w:w="2433" w:type="dxa"/>
+          </w:tcPr>
+          <w:p>
+            <w:pPr>
+              <w:jc w:val="center"/>
+            </w:pPr>
+            <w:r>
+              <w:t>7557.962166</w:t>
             </w:r>
           </w:p>
         </w:tc>
@@ -4233,27 +4615,75 @@
       <w:tr>
         <w:tc>
           <w:tcPr>
-            <w:tcW w:w="5228" w:type="dxa"/>
-          </w:tcPr>
-          <w:p>
-            <w:pPr>
+            <w:tcW w:w="1834" w:type="dxa"/>
+          </w:tcPr>
+          <w:p>
+            <w:pPr>
+              <w:tabs>
+                <w:tab w:val="left" w:pos="2970"/>
+              </w:tabs>
               <w:jc w:val="center"/>
             </w:pPr>
             <w:r>
-              <w:t>15</w:t>
-            </w:r>
-          </w:p>
-        </w:tc>
-        <w:tc>
-          <w:tcPr>
-            <w:tcW w:w="5228" w:type="dxa"/>
-          </w:tcPr>
-          <w:p>
-            <w:pPr>
+              <w:t>tsp_23.txt</w:t>
+            </w:r>
+          </w:p>
+        </w:tc>
+        <w:tc>
+          <w:tcPr>
+            <w:tcW w:w="2434" w:type="dxa"/>
+          </w:tcPr>
+          <w:p>
+            <w:pPr>
+              <w:tabs>
+                <w:tab w:val="left" w:pos="2970"/>
+              </w:tabs>
               <w:jc w:val="center"/>
             </w:pPr>
             <w:r>
-              <w:t>0,1099134</w:t>
+              <w:t>23</w:t>
+            </w:r>
+          </w:p>
+        </w:tc>
+        <w:tc>
+          <w:tcPr>
+            <w:tcW w:w="1721" w:type="dxa"/>
+          </w:tcPr>
+          <w:p>
+            <w:pPr>
+              <w:jc w:val="center"/>
+            </w:pPr>
+            <w:r>
+              <w:t>23</w:t>
+            </w:r>
+          </w:p>
+        </w:tc>
+        <w:tc>
+          <w:tcPr>
+            <w:tcW w:w="2034" w:type="dxa"/>
+          </w:tcPr>
+          <w:p>
+            <w:pPr>
+              <w:jc w:val="center"/>
+            </w:pPr>
+            <w:r>
+              <w:t>23</w:t>
+            </w:r>
+          </w:p>
+        </w:tc>
+        <w:tc>
+          <w:tcPr>
+            <w:tcW w:w="2433" w:type="dxa"/>
+          </w:tcPr>
+          <w:p>
+            <w:pPr>
+              <w:tabs>
+                <w:tab w:val="left" w:pos="540"/>
+              </w:tabs>
+              <w:jc w:val="center"/>
+            </w:pPr>
+            <w:r>
+              <w:t>17656.1605</w:t>
             </w:r>
           </w:p>
         </w:tc>
@@ -4261,33 +4691,81 @@
       <w:tr>
         <w:tc>
           <w:tcPr>
-            <w:tcW w:w="5228" w:type="dxa"/>
-          </w:tcPr>
-          <w:p>
-            <w:pPr>
+            <w:tcW w:w="1834" w:type="dxa"/>
+          </w:tcPr>
+          <w:p>
+            <w:pPr>
+              <w:tabs>
+                <w:tab w:val="left" w:pos="2970"/>
+              </w:tabs>
               <w:jc w:val="center"/>
             </w:pPr>
             <w:r>
-              <w:t>17</w:t>
-            </w:r>
-          </w:p>
-        </w:tc>
-        <w:tc>
-          <w:tcPr>
-            <w:tcW w:w="5228" w:type="dxa"/>
-          </w:tcPr>
-          <w:p>
-            <w:pPr>
+              <w:t>gr24.tsp</w:t>
+            </w:r>
+          </w:p>
+        </w:tc>
+        <w:tc>
+          <w:tcPr>
+            <w:tcW w:w="2434" w:type="dxa"/>
+          </w:tcPr>
+          <w:p>
+            <w:pPr>
+              <w:tabs>
+                <w:tab w:val="left" w:pos="2970"/>
+              </w:tabs>
               <w:jc w:val="center"/>
             </w:pPr>
             <w:r>
-              <w:t>0,6153607</w:t>
+              <w:t>24</w:t>
+            </w:r>
+          </w:p>
+        </w:tc>
+        <w:tc>
+          <w:tcPr>
+            <w:tcW w:w="1721" w:type="dxa"/>
+          </w:tcPr>
+          <w:p>
+            <w:pPr>
+              <w:jc w:val="center"/>
+            </w:pPr>
+            <w:r>
+              <w:t>1272</w:t>
+            </w:r>
+          </w:p>
+        </w:tc>
+        <w:tc>
+          <w:tcPr>
+            <w:tcW w:w="2034" w:type="dxa"/>
+          </w:tcPr>
+          <w:p>
+            <w:pPr>
+              <w:jc w:val="center"/>
+            </w:pPr>
+            <w:r>
+              <w:t>1272</w:t>
+            </w:r>
+          </w:p>
+        </w:tc>
+        <w:tc>
+          <w:tcPr>
+            <w:tcW w:w="2433" w:type="dxa"/>
+          </w:tcPr>
+          <w:p>
+            <w:pPr>
+              <w:jc w:val="center"/>
+            </w:pPr>
+            <w:r>
+              <w:t>41841.8251</w:t>
             </w:r>
           </w:p>
         </w:tc>
       </w:tr>
     </w:tbl>
     <w:p/>
+    <w:p/>
+    <w:p/>
+    <w:p/>
     <w:p>
       <w:pPr>
         <w:jc w:val="center"/>
@@ -4297,10 +4775,10 @@
           <w:noProof/>
         </w:rPr>
         <w:drawing>
-          <wp:inline distT="0" distB="0" distL="0" distR="0" wp14:anchorId="3C246620" wp14:editId="3C7C3F38">
-            <wp:extent cx="6674485" cy="3343275"/>
-            <wp:effectExtent l="0" t="0" r="12065" b="9525"/>
-            <wp:docPr id="5" name="Wykres 5">
+          <wp:inline distT="0" distB="0" distL="0" distR="0" wp14:anchorId="7B5F74AE" wp14:editId="60127D9B">
+            <wp:extent cx="6645910" cy="3150870"/>
+            <wp:effectExtent l="0" t="0" r="2540" b="11430"/>
+            <wp:docPr id="4" name="Wykres 4">
               <a:extLst xmlns:a="http://schemas.openxmlformats.org/drawingml/2006/main">
                 <a:ext uri="{FF2B5EF4-FFF2-40B4-BE49-F238E27FC236}">
                   <a16:creationId xmlns:a16="http://schemas.microsoft.com/office/drawing/2014/main" id="{C14FAEC6-4FD6-49A3-98D1-575A48962110}"/>
@@ -4337,7 +4815,7 @@
           <w:sz w:val="18"/>
           <w:szCs w:val="18"/>
         </w:rPr>
-        <w:t>3</w:t>
+        <w:t>2</w:t>
       </w:r>
       <w:r>
         <w:rPr>
@@ -4372,20 +4850,17 @@
     </w:p>
     <w:p/>
     <w:p/>
-    <w:p/>
-    <w:p>
-      <w:pPr>
-        <w:jc w:val="center"/>
-      </w:pPr>
+    <w:p>
       <w:r>
         <w:rPr>
           <w:noProof/>
         </w:rPr>
+        <w:lastRenderedPageBreak/>
         <w:drawing>
-          <wp:inline distT="0" distB="0" distL="0" distR="0" wp14:anchorId="546BCB29" wp14:editId="444D1D66">
-            <wp:extent cx="6645910" cy="3168650"/>
-            <wp:effectExtent l="0" t="0" r="2540" b="12700"/>
-            <wp:docPr id="7" name="Wykres 7">
+          <wp:inline distT="0" distB="0" distL="0" distR="0" wp14:anchorId="6E4AD291" wp14:editId="203E6923">
+            <wp:extent cx="6645910" cy="3150870"/>
+            <wp:effectExtent l="0" t="0" r="2540" b="11430"/>
+            <wp:docPr id="5" name="Wykres 5">
               <a:extLst xmlns:a="http://schemas.openxmlformats.org/drawingml/2006/main">
                 <a:ext uri="{FF2B5EF4-FFF2-40B4-BE49-F238E27FC236}">
                   <a16:creationId xmlns:a16="http://schemas.microsoft.com/office/drawing/2014/main" id="{C14FAEC6-4FD6-49A3-98D1-575A48962110}"/>
@@ -4415,16 +4890,22 @@
           <w:sz w:val="18"/>
           <w:szCs w:val="18"/>
         </w:rPr>
-        <w:t>Wykres 4: Porównanie algorytmów rozwiązujących problem komiwojażera dla różnej wielkości grafów.</w:t>
-      </w:r>
-    </w:p>
-    <w:p>
-      <w:pPr>
+        <w:t xml:space="preserve">Wykres </w:t>
+      </w:r>
+      <w:r>
         <w:rPr>
           <w:sz w:val="18"/>
           <w:szCs w:val="18"/>
         </w:rPr>
-      </w:pPr>
+        <w:t>3</w:t>
+      </w:r>
+      <w:r>
+        <w:rPr>
+          <w:sz w:val="18"/>
+          <w:szCs w:val="18"/>
+        </w:rPr>
+        <w:t>: Porównanie algorytmów rozwiązujących problem komiwojażera dla różnej wielkości grafów.</w:t>
+      </w:r>
     </w:p>
     <w:p/>
     <w:p/>
@@ -4447,7 +4928,6 @@
           <w:sz w:val="32"/>
           <w:szCs w:val="32"/>
         </w:rPr>
-        <w:lastRenderedPageBreak/>
         <w:t>Wnioski oraz podsumowanie.</w:t>
       </w:r>
     </w:p>
@@ -4462,6 +4942,10 @@
     <w:p>
       <w:pPr>
         <w:jc w:val="both"/>
+        <w:rPr>
+          <w:b/>
+          <w:bCs/>
+        </w:rPr>
       </w:pPr>
       <w:r>
         <w:t>Wszystkie algorytmy rozwiązujące problem komiwojażera zostały zaimplementowane w projekcie i działają w pełni poprawnie. Obserwując wyniki czasowe wszystkich algorytmów możemy łatwo zauważyć, że rozwiązanie problemu komiwojażera metodą programowania dynamiczne</w:t>
@@ -4483,6 +4967,25 @@
       </w:r>
       <w:r>
         <w:t>problemów.</w:t>
+      </w:r>
+      <w:r>
+        <w:t xml:space="preserve"> Niemniej jednak, redukcja złożoności czasowej programowania dynamicznego względem przeglądu zupełnego pozwoliła wykonać testy dla instancji maksymalnie o </w:t>
+      </w:r>
+      <w:r>
+        <w:rPr>
+          <w:b/>
+          <w:bCs/>
+        </w:rPr>
+        <w:t xml:space="preserve">10 </w:t>
+      </w:r>
+      <w:r>
+        <w:t>wierzchołków większ</w:t>
+      </w:r>
+      <w:r>
+        <w:t>ych</w:t>
+      </w:r>
+      <w:r>
+        <w:t>.</w:t>
       </w:r>
     </w:p>
     <w:sectPr>
@@ -5635,7 +6138,7 @@
           <c:yMode val="edge"/>
           <c:x val="9.8176225941987286E-2"/>
           <c:y val="0.11252179164204233"/>
-          <c:w val="0.8478924716542996"/>
+          <c:w val="0.82392283374285835"/>
           <c:h val="0.75276967052518273"/>
         </c:manualLayout>
       </c:layout>
@@ -5674,10 +6177,10 @@
           </c:marker>
           <c:xVal>
             <c:numRef>
-              <c:f>Arkusz1!$C$7:$C$13</c:f>
+              <c:f>Arkusz1!$C$7:$C$12</c:f>
               <c:numCache>
                 <c:formatCode>General</c:formatCode>
-                <c:ptCount val="7"/>
+                <c:ptCount val="6"/>
                 <c:pt idx="0">
                   <c:v>3</c:v>
                 </c:pt>
@@ -5688,15 +6191,12 @@
                   <c:v>6</c:v>
                 </c:pt>
                 <c:pt idx="3">
-                  <c:v>6</c:v>
+                  <c:v>10</c:v>
                 </c:pt>
                 <c:pt idx="4">
-                  <c:v>10</c:v>
+                  <c:v>12</c:v>
                 </c:pt>
                 <c:pt idx="5">
-                  <c:v>12</c:v>
-                </c:pt>
-                <c:pt idx="6">
                   <c:v>13</c:v>
                 </c:pt>
               </c:numCache>
@@ -5704,30 +6204,27 @@
           </c:xVal>
           <c:yVal>
             <c:numRef>
-              <c:f>Arkusz1!$D$19:$D$25</c:f>
+              <c:f>Arkusz1!$D$20:$D$25</c:f>
               <c:numCache>
                 <c:formatCode>General</c:formatCode>
-                <c:ptCount val="7"/>
+                <c:ptCount val="6"/>
                 <c:pt idx="0">
-                  <c:v>5.8434399999999997E-2</c:v>
+                  <c:v>3.73222E-2</c:v>
                 </c:pt>
                 <c:pt idx="1">
-                  <c:v>6.8410899999999997E-2</c:v>
+                  <c:v>3.9771800000000003E-2</c:v>
                 </c:pt>
                 <c:pt idx="2">
-                  <c:v>7.3889999999999997E-2</c:v>
+                  <c:v>5.2581099999999999E-2</c:v>
                 </c:pt>
-                <c:pt idx="3">
-                  <c:v>7.6120300000000002E-2</c:v>
+                <c:pt idx="3" formatCode="0.0000000">
+                  <c:v>51.147784000000001</c:v>
                 </c:pt>
                 <c:pt idx="4" formatCode="0.0000000">
-                  <c:v>61.121620499999999</c:v>
+                  <c:v>6314.3529500000004</c:v>
                 </c:pt>
                 <c:pt idx="5" formatCode="0.0000000">
-                  <c:v>7442.5081</c:v>
-                </c:pt>
-                <c:pt idx="6" formatCode="0.0000000">
-                  <c:v>93036.68475</c:v>
+                  <c:v>80019.758400000006</c:v>
                 </c:pt>
               </c:numCache>
             </c:numRef>
@@ -5735,7 +6232,7 @@
           <c:smooth val="0"/>
           <c:extLst>
             <c:ext xmlns:c16="http://schemas.microsoft.com/office/drawing/2014/chart" uri="{C3380CC4-5D6E-409C-BE32-E72D297353CC}">
-              <c16:uniqueId val="{00000000-AE9D-442D-8189-2BABA2174049}"/>
+              <c16:uniqueId val="{00000000-D0E8-4D45-A7E3-660FAD80449B}"/>
             </c:ext>
           </c:extLst>
         </c:ser>
@@ -5787,13 +6284,13 @@
                     <c:extLst>
                       <c:ext uri="{02D57815-91ED-43cb-92C2-25804820EDAC}">
                         <c15:formulaRef>
-                          <c15:sqref>Arkusz1!$C$32:$C$41</c15:sqref>
+                          <c15:sqref>Arkusz1!$C$32:$C$42</c15:sqref>
                         </c15:formulaRef>
                       </c:ext>
                     </c:extLst>
                     <c:numCache>
                       <c:formatCode>General</c:formatCode>
-                      <c:ptCount val="10"/>
+                      <c:ptCount val="11"/>
                       <c:pt idx="0">
                         <c:v>3</c:v>
                       </c:pt>
@@ -5804,25 +6301,28 @@
                         <c:v>6</c:v>
                       </c:pt>
                       <c:pt idx="3">
-                        <c:v>6</c:v>
+                        <c:v>10</c:v>
                       </c:pt>
                       <c:pt idx="4">
-                        <c:v>10</c:v>
+                        <c:v>12</c:v>
                       </c:pt>
                       <c:pt idx="5">
-                        <c:v>12</c:v>
+                        <c:v>13</c:v>
                       </c:pt>
                       <c:pt idx="6">
-                        <c:v>13</c:v>
+                        <c:v>14</c:v>
                       </c:pt>
                       <c:pt idx="7">
-                        <c:v>14</c:v>
+                        <c:v>15</c:v>
                       </c:pt>
                       <c:pt idx="8">
-                        <c:v>15</c:v>
+                        <c:v>16</c:v>
                       </c:pt>
                       <c:pt idx="9">
                         <c:v>17</c:v>
+                      </c:pt>
+                      <c:pt idx="10">
+                        <c:v>18</c:v>
                       </c:pt>
                     </c:numCache>
                   </c:numRef>
@@ -5832,42 +6332,45 @@
                     <c:extLst>
                       <c:ext uri="{02D57815-91ED-43cb-92C2-25804820EDAC}">
                         <c15:formulaRef>
-                          <c15:sqref>Arkusz1!$D$32:$D$41</c15:sqref>
+                          <c15:sqref>Arkusz1!$D$32:$D$42</c15:sqref>
                         </c15:formulaRef>
                       </c:ext>
                     </c:extLst>
                     <c:numCache>
                       <c:formatCode>General</c:formatCode>
-                      <c:ptCount val="10"/>
+                      <c:ptCount val="11"/>
                       <c:pt idx="0">
-                        <c:v>5.8781300000000002E-2</c:v>
+                        <c:v>5.5443600000000003E-2</c:v>
                       </c:pt>
                       <c:pt idx="1">
-                        <c:v>5.88143E-2</c:v>
+                        <c:v>5.6833099999999998E-2</c:v>
                       </c:pt>
                       <c:pt idx="2">
-                        <c:v>6.3497799999999993E-2</c:v>
+                        <c:v>6.2066200000000002E-2</c:v>
                       </c:pt>
                       <c:pt idx="3">
-                        <c:v>6.3664700000000005E-2</c:v>
+                        <c:v>0.26981139999999998</c:v>
                       </c:pt>
                       <c:pt idx="4">
-                        <c:v>0.2571446</c:v>
+                        <c:v>1.2324349000000001</c:v>
                       </c:pt>
                       <c:pt idx="5">
-                        <c:v>1.2087711999999999</c:v>
+                        <c:v>2.7417189999999998</c:v>
                       </c:pt>
                       <c:pt idx="6">
-                        <c:v>2.7569588</c:v>
+                        <c:v>6.3360164000000001</c:v>
                       </c:pt>
                       <c:pt idx="7">
-                        <c:v>6.4973017000000004</c:v>
+                        <c:v>14.3460906</c:v>
                       </c:pt>
                       <c:pt idx="8">
-                        <c:v>14.5015032</c:v>
+                        <c:v>35.713016199999998</c:v>
                       </c:pt>
                       <c:pt idx="9">
-                        <c:v>104.76396320000001</c:v>
+                        <c:v>95.507767000000001</c:v>
+                      </c:pt>
+                      <c:pt idx="10">
+                        <c:v>274.83868899999999</c:v>
                       </c:pt>
                     </c:numCache>
                   </c:numRef>
@@ -5875,7 +6378,7 @@
                 <c:smooth val="0"/>
                 <c:extLst>
                   <c:ext xmlns:c16="http://schemas.microsoft.com/office/drawing/2014/chart" uri="{C3380CC4-5D6E-409C-BE32-E72D297353CC}">
-                    <c16:uniqueId val="{00000001-AE9D-442D-8189-2BABA2174049}"/>
+                    <c16:uniqueId val="{00000001-D0E8-4D45-A7E3-660FAD80449B}"/>
                   </c:ext>
                 </c:extLst>
               </c15:ser>
@@ -6255,7 +6758,7 @@
           <c:yMode val="edge"/>
           <c:x val="9.8176225941987286E-2"/>
           <c:y val="0.11252179164204233"/>
-          <c:w val="0.83729948193701087"/>
+          <c:w val="0.85258707987318505"/>
           <c:h val="0.75276967052518273"/>
         </c:manualLayout>
       </c:layout>
@@ -6294,78 +6797,78 @@
           </c:marker>
           <c:xVal>
             <c:numRef>
-              <c:f>Arkusz1!$C$32:$C$41</c:f>
+              <c:f>Arkusz1!$C$38:$C$47</c:f>
               <c:numCache>
                 <c:formatCode>General</c:formatCode>
                 <c:ptCount val="10"/>
                 <c:pt idx="0">
-                  <c:v>3</c:v>
+                  <c:v>14</c:v>
                 </c:pt>
                 <c:pt idx="1">
-                  <c:v>4</c:v>
+                  <c:v>15</c:v>
                 </c:pt>
                 <c:pt idx="2">
-                  <c:v>6</c:v>
+                  <c:v>16</c:v>
                 </c:pt>
                 <c:pt idx="3">
-                  <c:v>6</c:v>
+                  <c:v>17</c:v>
                 </c:pt>
                 <c:pt idx="4">
-                  <c:v>10</c:v>
+                  <c:v>18</c:v>
                 </c:pt>
                 <c:pt idx="5">
-                  <c:v>12</c:v>
+                  <c:v>20</c:v>
                 </c:pt>
                 <c:pt idx="6">
-                  <c:v>13</c:v>
+                  <c:v>21</c:v>
                 </c:pt>
                 <c:pt idx="7">
-                  <c:v>14</c:v>
+                  <c:v>22</c:v>
                 </c:pt>
                 <c:pt idx="8">
-                  <c:v>15</c:v>
+                  <c:v>23</c:v>
                 </c:pt>
                 <c:pt idx="9">
-                  <c:v>17</c:v>
+                  <c:v>24</c:v>
                 </c:pt>
               </c:numCache>
             </c:numRef>
           </c:xVal>
           <c:yVal>
             <c:numRef>
-              <c:f>Arkusz1!$D$32:$D$41</c:f>
+              <c:f>Arkusz1!$D$38:$D$47</c:f>
               <c:numCache>
                 <c:formatCode>General</c:formatCode>
                 <c:ptCount val="10"/>
                 <c:pt idx="0">
-                  <c:v>5.8781300000000002E-2</c:v>
+                  <c:v>6.3360164000000001</c:v>
                 </c:pt>
                 <c:pt idx="1">
-                  <c:v>5.88143E-2</c:v>
+                  <c:v>14.3460906</c:v>
                 </c:pt>
                 <c:pt idx="2">
-                  <c:v>6.3497799999999993E-2</c:v>
+                  <c:v>35.713016199999998</c:v>
                 </c:pt>
                 <c:pt idx="3">
-                  <c:v>6.3664700000000005E-2</c:v>
+                  <c:v>95.507767000000001</c:v>
                 </c:pt>
                 <c:pt idx="4">
-                  <c:v>0.2571446</c:v>
+                  <c:v>274.83868899999999</c:v>
                 </c:pt>
                 <c:pt idx="5">
-                  <c:v>1.2087711999999999</c:v>
+                  <c:v>1415.7602099999999</c:v>
                 </c:pt>
                 <c:pt idx="6">
-                  <c:v>2.7569588</c:v>
+                  <c:v>3430.7627200000002</c:v>
                 </c:pt>
                 <c:pt idx="7">
-                  <c:v>6.4973017000000004</c:v>
+                  <c:v>7557.9621660000003</c:v>
                 </c:pt>
                 <c:pt idx="8">
-                  <c:v>14.5015032</c:v>
+                  <c:v>17656.160500000002</c:v>
                 </c:pt>
                 <c:pt idx="9">
-                  <c:v>104.76396320000001</c:v>
+                  <c:v>41841.825100000002</c:v>
                 </c:pt>
               </c:numCache>
             </c:numRef>
@@ -6373,7 +6876,7 @@
           <c:smooth val="0"/>
           <c:extLst>
             <c:ext xmlns:c16="http://schemas.microsoft.com/office/drawing/2014/chart" uri="{C3380CC4-5D6E-409C-BE32-E72D297353CC}">
-              <c16:uniqueId val="{00000000-F4EE-48D4-8EB8-97F55DFDFF35}"/>
+              <c16:uniqueId val="{00000000-5A69-4385-BED4-DF1386CC317A}"/>
             </c:ext>
           </c:extLst>
         </c:ser>
@@ -6425,13 +6928,13 @@
                     <c:extLst>
                       <c:ext uri="{02D57815-91ED-43cb-92C2-25804820EDAC}">
                         <c15:formulaRef>
-                          <c15:sqref>Arkusz1!$C$7:$C$13</c15:sqref>
+                          <c15:sqref>Arkusz1!$C$7:$C$12</c15:sqref>
                         </c15:formulaRef>
                       </c:ext>
                     </c:extLst>
                     <c:numCache>
                       <c:formatCode>General</c:formatCode>
-                      <c:ptCount val="7"/>
+                      <c:ptCount val="6"/>
                       <c:pt idx="0">
                         <c:v>3</c:v>
                       </c:pt>
@@ -6442,15 +6945,12 @@
                         <c:v>6</c:v>
                       </c:pt>
                       <c:pt idx="3">
-                        <c:v>6</c:v>
+                        <c:v>10</c:v>
                       </c:pt>
                       <c:pt idx="4">
-                        <c:v>10</c:v>
+                        <c:v>12</c:v>
                       </c:pt>
                       <c:pt idx="5">
-                        <c:v>12</c:v>
-                      </c:pt>
-                      <c:pt idx="6">
                         <c:v>13</c:v>
                       </c:pt>
                     </c:numCache>
@@ -6461,33 +6961,30 @@
                     <c:extLst>
                       <c:ext uri="{02D57815-91ED-43cb-92C2-25804820EDAC}">
                         <c15:formulaRef>
-                          <c15:sqref>Arkusz1!$D$19:$D$25</c15:sqref>
+                          <c15:sqref>Arkusz1!$D$20:$D$25</c15:sqref>
                         </c15:formulaRef>
                       </c:ext>
                     </c:extLst>
                     <c:numCache>
                       <c:formatCode>General</c:formatCode>
-                      <c:ptCount val="7"/>
+                      <c:ptCount val="6"/>
                       <c:pt idx="0">
-                        <c:v>5.8434399999999997E-2</c:v>
+                        <c:v>3.73222E-2</c:v>
                       </c:pt>
                       <c:pt idx="1">
-                        <c:v>6.8410899999999997E-2</c:v>
+                        <c:v>3.9771800000000003E-2</c:v>
                       </c:pt>
                       <c:pt idx="2">
-                        <c:v>7.3889999999999997E-2</c:v>
+                        <c:v>5.2581099999999999E-2</c:v>
                       </c:pt>
-                      <c:pt idx="3">
-                        <c:v>7.6120300000000002E-2</c:v>
+                      <c:pt idx="3" formatCode="0.0000000">
+                        <c:v>51.147784000000001</c:v>
                       </c:pt>
                       <c:pt idx="4" formatCode="0.0000000">
-                        <c:v>61.121620499999999</c:v>
+                        <c:v>6314.3529500000004</c:v>
                       </c:pt>
                       <c:pt idx="5" formatCode="0.0000000">
-                        <c:v>7442.5081</c:v>
-                      </c:pt>
-                      <c:pt idx="6" formatCode="0.0000000">
-                        <c:v>93036.68475</c:v>
+                        <c:v>80019.758400000006</c:v>
                       </c:pt>
                     </c:numCache>
                   </c:numRef>
@@ -6495,7 +6992,7 @@
                 <c:smooth val="0"/>
                 <c:extLst>
                   <c:ext xmlns:c16="http://schemas.microsoft.com/office/drawing/2014/chart" uri="{C3380CC4-5D6E-409C-BE32-E72D297353CC}">
-                    <c16:uniqueId val="{00000001-F4EE-48D4-8EB8-97F55DFDFF35}"/>
+                    <c16:uniqueId val="{00000001-5A69-4385-BED4-DF1386CC317A}"/>
                   </c:ext>
                 </c:extLst>
               </c15:ser>
@@ -6832,7 +7329,7 @@
             </a:pPr>
             <a:r>
               <a:rPr lang="pl-PL" baseline="0"/>
-              <a:t>Metoda Programowania dynamicznego</a:t>
+              <a:t>Porównanie czasowe algorytmów</a:t>
             </a:r>
           </a:p>
         </c:rich>
@@ -6875,7 +7372,7 @@
           <c:yMode val="edge"/>
           <c:x val="9.8176225941987286E-2"/>
           <c:y val="0.11252179164204233"/>
-          <c:w val="0.65384832308681307"/>
+          <c:w val="0.69971110051144236"/>
           <c:h val="0.75276967052518273"/>
         </c:manualLayout>
       </c:layout>
@@ -6914,10 +7411,10 @@
           </c:marker>
           <c:xVal>
             <c:numRef>
-              <c:f>Arkusz1!$C$7:$C$13</c:f>
+              <c:f>Arkusz1!$C$7:$C$12</c:f>
               <c:numCache>
                 <c:formatCode>General</c:formatCode>
-                <c:ptCount val="7"/>
+                <c:ptCount val="6"/>
                 <c:pt idx="0">
                   <c:v>3</c:v>
                 </c:pt>
@@ -6928,15 +7425,12 @@
                   <c:v>6</c:v>
                 </c:pt>
                 <c:pt idx="3">
-                  <c:v>6</c:v>
+                  <c:v>10</c:v>
                 </c:pt>
                 <c:pt idx="4">
-                  <c:v>10</c:v>
+                  <c:v>12</c:v>
                 </c:pt>
                 <c:pt idx="5">
-                  <c:v>12</c:v>
-                </c:pt>
-                <c:pt idx="6">
                   <c:v>13</c:v>
                 </c:pt>
               </c:numCache>
@@ -6944,30 +7438,27 @@
           </c:xVal>
           <c:yVal>
             <c:numRef>
-              <c:f>Arkusz1!$D$19:$D$25</c:f>
+              <c:f>Arkusz1!$D$20:$D$25</c:f>
               <c:numCache>
                 <c:formatCode>General</c:formatCode>
-                <c:ptCount val="7"/>
+                <c:ptCount val="6"/>
                 <c:pt idx="0">
-                  <c:v>5.8434399999999997E-2</c:v>
+                  <c:v>3.73222E-2</c:v>
                 </c:pt>
                 <c:pt idx="1">
-                  <c:v>6.8410899999999997E-2</c:v>
+                  <c:v>3.9771800000000003E-2</c:v>
                 </c:pt>
                 <c:pt idx="2">
-                  <c:v>7.3889999999999997E-2</c:v>
+                  <c:v>5.2581099999999999E-2</c:v>
                 </c:pt>
-                <c:pt idx="3">
-                  <c:v>7.6120300000000002E-2</c:v>
+                <c:pt idx="3" formatCode="0.0000000">
+                  <c:v>51.147784000000001</c:v>
                 </c:pt>
                 <c:pt idx="4" formatCode="0.0000000">
-                  <c:v>61.121620499999999</c:v>
+                  <c:v>6314.3529500000004</c:v>
                 </c:pt>
                 <c:pt idx="5" formatCode="0.0000000">
-                  <c:v>7442.5081</c:v>
-                </c:pt>
-                <c:pt idx="6" formatCode="0.0000000">
-                  <c:v>93036.68475</c:v>
+                  <c:v>80019.758400000006</c:v>
                 </c:pt>
               </c:numCache>
             </c:numRef>
@@ -6975,7 +7466,7 @@
           <c:smooth val="0"/>
           <c:extLst>
             <c:ext xmlns:c16="http://schemas.microsoft.com/office/drawing/2014/chart" uri="{C3380CC4-5D6E-409C-BE32-E72D297353CC}">
-              <c16:uniqueId val="{00000000-FB10-401D-86C2-4B0089A4BD39}"/>
+              <c16:uniqueId val="{00000000-1029-436D-AFE4-014E7517C6D6}"/>
             </c:ext>
           </c:extLst>
         </c:ser>
@@ -7011,78 +7502,78 @@
           </c:marker>
           <c:xVal>
             <c:numRef>
-              <c:f>Arkusz1!$C$32:$C$41</c:f>
+              <c:f>Arkusz1!$C$38:$C$47</c:f>
               <c:numCache>
                 <c:formatCode>General</c:formatCode>
                 <c:ptCount val="10"/>
                 <c:pt idx="0">
-                  <c:v>3</c:v>
+                  <c:v>14</c:v>
                 </c:pt>
                 <c:pt idx="1">
-                  <c:v>4</c:v>
+                  <c:v>15</c:v>
                 </c:pt>
                 <c:pt idx="2">
-                  <c:v>6</c:v>
+                  <c:v>16</c:v>
                 </c:pt>
                 <c:pt idx="3">
-                  <c:v>6</c:v>
+                  <c:v>17</c:v>
                 </c:pt>
                 <c:pt idx="4">
-                  <c:v>10</c:v>
+                  <c:v>18</c:v>
                 </c:pt>
                 <c:pt idx="5">
-                  <c:v>12</c:v>
+                  <c:v>20</c:v>
                 </c:pt>
                 <c:pt idx="6">
-                  <c:v>13</c:v>
+                  <c:v>21</c:v>
                 </c:pt>
                 <c:pt idx="7">
-                  <c:v>14</c:v>
+                  <c:v>22</c:v>
                 </c:pt>
                 <c:pt idx="8">
-                  <c:v>15</c:v>
+                  <c:v>23</c:v>
                 </c:pt>
                 <c:pt idx="9">
-                  <c:v>17</c:v>
+                  <c:v>24</c:v>
                 </c:pt>
               </c:numCache>
             </c:numRef>
           </c:xVal>
           <c:yVal>
             <c:numRef>
-              <c:f>Arkusz1!$D$32:$D$41</c:f>
+              <c:f>Arkusz1!$D$38:$D$47</c:f>
               <c:numCache>
                 <c:formatCode>General</c:formatCode>
                 <c:ptCount val="10"/>
                 <c:pt idx="0">
-                  <c:v>5.8781300000000002E-2</c:v>
+                  <c:v>6.3360164000000001</c:v>
                 </c:pt>
                 <c:pt idx="1">
-                  <c:v>5.88143E-2</c:v>
+                  <c:v>14.3460906</c:v>
                 </c:pt>
                 <c:pt idx="2">
-                  <c:v>6.3497799999999993E-2</c:v>
+                  <c:v>35.713016199999998</c:v>
                 </c:pt>
                 <c:pt idx="3">
-                  <c:v>6.3664700000000005E-2</c:v>
+                  <c:v>95.507767000000001</c:v>
                 </c:pt>
                 <c:pt idx="4">
-                  <c:v>0.2571446</c:v>
+                  <c:v>274.83868899999999</c:v>
                 </c:pt>
                 <c:pt idx="5">
-                  <c:v>1.2087711999999999</c:v>
+                  <c:v>1415.7602099999999</c:v>
                 </c:pt>
                 <c:pt idx="6">
-                  <c:v>2.7569588</c:v>
+                  <c:v>3430.7627200000002</c:v>
                 </c:pt>
                 <c:pt idx="7">
-                  <c:v>6.4973017000000004</c:v>
+                  <c:v>7557.9621660000003</c:v>
                 </c:pt>
                 <c:pt idx="8">
-                  <c:v>14.5015032</c:v>
+                  <c:v>17656.160500000002</c:v>
                 </c:pt>
                 <c:pt idx="9">
-                  <c:v>104.76396320000001</c:v>
+                  <c:v>41841.825100000002</c:v>
                 </c:pt>
               </c:numCache>
             </c:numRef>
@@ -7090,7 +7581,7 @@
           <c:smooth val="0"/>
           <c:extLst>
             <c:ext xmlns:c16="http://schemas.microsoft.com/office/drawing/2014/chart" uri="{C3380CC4-5D6E-409C-BE32-E72D297353CC}">
-              <c16:uniqueId val="{00000001-FB10-401D-86C2-4B0089A4BD39}"/>
+              <c16:uniqueId val="{00000001-1029-436D-AFE4-014E7517C6D6}"/>
             </c:ext>
           </c:extLst>
         </c:ser>
@@ -7363,10 +7854,10 @@
         <c:manualLayout>
           <c:xMode val="edge"/>
           <c:yMode val="edge"/>
-          <c:x val="0.75462577735780356"/>
-          <c:y val="0.34254240764994554"/>
+          <c:x val="0.76035862658386888"/>
+          <c:y val="0.36201683979345389"/>
           <c:w val="0.23674693846293091"/>
-          <c:h val="0.26946333612106099"/>
+          <c:h val="0.31934545062157438"/>
         </c:manualLayout>
       </c:layout>
       <c:overlay val="0"/>

</xml_diff>